<commit_message>
updated to use main instead of master
</commit_message>
<xml_diff>
--- a/git4-1-labs.docx
+++ b/git4-1-labs.docx
@@ -1,6 +1,6 @@
 
 <file path=word/document.xml><?xml version="1.0" encoding="utf-8"?>
-<w:document xmlns:wpc="http://schemas.microsoft.com/office/word/2010/wordprocessingCanvas" xmlns:cx="http://schemas.microsoft.com/office/drawing/2014/chartex" xmlns:cx1="http://schemas.microsoft.com/office/drawing/2015/9/8/chartex" xmlns:cx2="http://schemas.microsoft.com/office/drawing/2015/10/21/chartex" xmlns:cx3="http://schemas.microsoft.com/office/drawing/2016/5/9/chartex" xmlns:cx4="http://schemas.microsoft.com/office/drawing/2016/5/10/chartex" xmlns:cx5="http://schemas.microsoft.com/office/drawing/2016/5/11/chartex" xmlns:cx6="http://schemas.microsoft.com/office/drawing/2016/5/12/chartex" xmlns:cx7="http://schemas.microsoft.com/office/drawing/2016/5/13/chartex" xmlns:cx8="http://schemas.microsoft.com/office/drawing/2016/5/14/chartex" xmlns:mc="http://schemas.openxmlformats.org/markup-compatibility/2006" xmlns:aink="http://schemas.microsoft.com/office/drawing/2016/ink" xmlns:am3d="http://schemas.microsoft.com/office/drawing/2017/model3d" xmlns:o="urn:schemas-microsoft-com:office:office" xmlns:r="http://schemas.openxmlformats.org/officeDocument/2006/relationships" xmlns:m="http://schemas.openxmlformats.org/officeDocument/2006/math" xmlns:v="urn:schemas-microsoft-com:vml" xmlns:wp14="http://schemas.microsoft.com/office/word/2010/wordprocessingDrawing" xmlns:wp="http://schemas.openxmlformats.org/drawingml/2006/wordprocessingDrawing" xmlns:w10="urn:schemas-microsoft-com:office:word" xmlns:w="http://schemas.openxmlformats.org/wordprocessingml/2006/main" xmlns:w14="http://schemas.microsoft.com/office/word/2010/wordml" xmlns:w15="http://schemas.microsoft.com/office/word/2012/wordml" xmlns:w16cex="http://schemas.microsoft.com/office/word/2018/wordml/cex" xmlns:w16cid="http://schemas.microsoft.com/office/word/2016/wordml/cid" xmlns:w16="http://schemas.microsoft.com/office/word/2018/wordml" xmlns:w16se="http://schemas.microsoft.com/office/word/2015/wordml/symex" xmlns:wpg="http://schemas.microsoft.com/office/word/2010/wordprocessingGroup" xmlns:wpi="http://schemas.microsoft.com/office/word/2010/wordprocessingInk" xmlns:wne="http://schemas.microsoft.com/office/word/2006/wordml" xmlns:wps="http://schemas.microsoft.com/office/word/2010/wordprocessingShape" mc:Ignorable="w14 w15 w16se w16cid w16 w16cex wp14">
+<w:document xmlns:wpc="http://schemas.microsoft.com/office/word/2010/wordprocessingCanvas" xmlns:cx="http://schemas.microsoft.com/office/drawing/2014/chartex" xmlns:cx1="http://schemas.microsoft.com/office/drawing/2015/9/8/chartex" xmlns:cx2="http://schemas.microsoft.com/office/drawing/2015/10/21/chartex" xmlns:cx3="http://schemas.microsoft.com/office/drawing/2016/5/9/chartex" xmlns:cx4="http://schemas.microsoft.com/office/drawing/2016/5/10/chartex" xmlns:cx5="http://schemas.microsoft.com/office/drawing/2016/5/11/chartex" xmlns:cx6="http://schemas.microsoft.com/office/drawing/2016/5/12/chartex" xmlns:cx7="http://schemas.microsoft.com/office/drawing/2016/5/13/chartex" xmlns:cx8="http://schemas.microsoft.com/office/drawing/2016/5/14/chartex" xmlns:mc="http://schemas.openxmlformats.org/markup-compatibility/2006" xmlns:aink="http://schemas.microsoft.com/office/drawing/2016/ink" xmlns:am3d="http://schemas.microsoft.com/office/drawing/2017/model3d" xmlns:o="urn:schemas-microsoft-com:office:office" xmlns:r="http://schemas.openxmlformats.org/officeDocument/2006/relationships" xmlns:m="http://schemas.openxmlformats.org/officeDocument/2006/math" xmlns:v="urn:schemas-microsoft-com:vml" xmlns:wp14="http://schemas.microsoft.com/office/word/2010/wordprocessingDrawing" xmlns:wp="http://schemas.openxmlformats.org/drawingml/2006/wordprocessingDrawing" xmlns:w10="urn:schemas-microsoft-com:office:word" xmlns:w="http://schemas.openxmlformats.org/wordprocessingml/2006/main" xmlns:w14="http://schemas.microsoft.com/office/word/2010/wordml" xmlns:w15="http://schemas.microsoft.com/office/word/2012/wordml" xmlns:w16cex="http://schemas.microsoft.com/office/word/2018/wordml/cex" xmlns:w16cid="http://schemas.microsoft.com/office/word/2016/wordml/cid" xmlns:w16="http://schemas.microsoft.com/office/word/2018/wordml" xmlns:w16sdtdh="http://schemas.microsoft.com/office/word/2020/wordml/sdtdatahash" xmlns:w16se="http://schemas.microsoft.com/office/word/2015/wordml/symex" xmlns:wpg="http://schemas.microsoft.com/office/word/2010/wordprocessingGroup" xmlns:wpi="http://schemas.microsoft.com/office/word/2010/wordprocessingInk" xmlns:wne="http://schemas.microsoft.com/office/word/2006/wordml" xmlns:wps="http://schemas.microsoft.com/office/word/2010/wordprocessingShape" mc:Ignorable="w14 w15 w16se w16cid w16 w16cex w16sdtdh wp14">
   <w:body>
     <w:p>
       <w:pPr>
@@ -55,7 +55,7 @@
           <w:sz w:val="28"/>
           <w:szCs w:val="28"/>
         </w:rPr>
-        <w:t>1</w:t>
+        <w:t>2</w:t>
       </w:r>
       <w:r>
         <w:rPr>
@@ -115,7 +115,7 @@
           <w:sz w:val="28"/>
           <w:szCs w:val="28"/>
         </w:rPr>
-        <w:t>2</w:t>
+        <w:t>07</w:t>
       </w:r>
       <w:r>
         <w:rPr>
@@ -123,7 +123,7 @@
           <w:sz w:val="28"/>
           <w:szCs w:val="28"/>
         </w:rPr>
-        <w:t>5</w:t>
+        <w:t>/</w:t>
       </w:r>
       <w:r>
         <w:rPr>
@@ -131,7 +131,7 @@
           <w:sz w:val="28"/>
           <w:szCs w:val="28"/>
         </w:rPr>
-        <w:t>/</w:t>
+        <w:t>2</w:t>
       </w:r>
       <w:r>
         <w:rPr>
@@ -147,15 +147,109 @@
           <w:sz w:val="28"/>
           <w:szCs w:val="28"/>
         </w:rPr>
-        <w:t>1</w:t>
-      </w:r>
-      <w:r>
-        <w:rPr>
-          <w:rFonts w:ascii="Arial" w:hAnsi="Arial" w:cs="Arial"/>
-          <w:sz w:val="28"/>
-          <w:szCs w:val="28"/>
-        </w:rPr>
         <w:t xml:space="preserve"> </w:t>
+      </w:r>
+    </w:p>
+    <w:p>
+      <w:pPr>
+        <w:pStyle w:val="Heading1"/>
+        <w:jc w:val="center"/>
+        <w:rPr>
+          <w:rFonts w:ascii="Consolas" w:hAnsi="Consolas" w:cs="Consolas"/>
+          <w:sz w:val="24"/>
+          <w:szCs w:val="24"/>
+        </w:rPr>
+      </w:pPr>
+    </w:p>
+    <w:p>
+      <w:pPr>
+        <w:pStyle w:val="Heading1"/>
+        <w:rPr>
+          <w:rFonts w:ascii="Consolas" w:hAnsi="Consolas" w:cs="Consolas"/>
+          <w:sz w:val="24"/>
+          <w:szCs w:val="24"/>
+        </w:rPr>
+      </w:pPr>
+      <w:r>
+        <w:rPr>
+          <w:rFonts w:ascii="Consolas" w:hAnsi="Consolas" w:cs="Consolas"/>
+          <w:sz w:val="24"/>
+          <w:szCs w:val="24"/>
+        </w:rPr>
+        <w:t>Note #1: Prior to lab 6, you will need to have a GitHub free account and a GitHub Personal Access Token (PAT). Follow the instructions at the link below to generate the token. Keep a copy of it somewhere so you can copy and paste it to use in lab 6.</w:t>
+      </w:r>
+    </w:p>
+    <w:p>
+      <w:pPr>
+        <w:pStyle w:val="Heading1"/>
+        <w:rPr>
+          <w:rStyle w:val="Hyperlink"/>
+          <w:rFonts w:ascii="Consolas" w:hAnsi="Consolas" w:cs="Consolas"/>
+          <w:sz w:val="24"/>
+          <w:szCs w:val="24"/>
+        </w:rPr>
+      </w:pPr>
+      <w:hyperlink r:id="rId7" w:history="1">
+        <w:r>
+          <w:rPr>
+            <w:rStyle w:val="Hyperlink"/>
+            <w:rFonts w:ascii="Consolas" w:hAnsi="Consolas" w:cs="Consolas"/>
+            <w:sz w:val="24"/>
+            <w:szCs w:val="24"/>
+          </w:rPr>
+          <w:t>https://docs.github.com/en/github/authenticating-to-github/keeping-your-account-and-data-secure/creating-a-personal-access-token</w:t>
+        </w:r>
+      </w:hyperlink>
+    </w:p>
+    <w:p>
+      <w:pPr>
+        <w:pStyle w:val="Heading1"/>
+        <w:rPr>
+          <w:rStyle w:val="Hyperlink"/>
+          <w:rFonts w:ascii="Consolas" w:hAnsi="Consolas" w:cs="Consolas"/>
+          <w:sz w:val="24"/>
+          <w:szCs w:val="24"/>
+        </w:rPr>
+      </w:pPr>
+    </w:p>
+    <w:p>
+      <w:pPr>
+        <w:pStyle w:val="Heading1"/>
+        <w:rPr>
+          <w:rFonts w:ascii="Consolas" w:hAnsi="Consolas" w:cs="Consolas"/>
+          <w:sz w:val="24"/>
+          <w:szCs w:val="24"/>
+        </w:rPr>
+      </w:pPr>
+      <w:r>
+        <w:rPr>
+          <w:rFonts w:ascii="Consolas" w:hAnsi="Consolas" w:cs="Consolas"/>
+          <w:sz w:val="24"/>
+          <w:szCs w:val="24"/>
+        </w:rPr>
+        <w:t>Note #2: If you are using an older version of Git, the default branch may be "master" instead of "main". If this is the case, you can substitute "master" where the labs specify "main". Or you can change the default branch to main by using the command below when you are on the master branch.</w:t>
+      </w:r>
+    </w:p>
+    <w:p>
+      <w:pPr>
+        <w:pStyle w:val="Heading1"/>
+        <w:rPr>
+          <w:rFonts w:ascii="Consolas" w:hAnsi="Consolas" w:cs="Consolas"/>
+          <w:b w:val="0"/>
+          <w:bCs w:val="0"/>
+          <w:sz w:val="32"/>
+          <w:szCs w:val="32"/>
+        </w:rPr>
+      </w:pPr>
+      <w:r>
+        <w:rPr>
+          <w:rFonts w:ascii="Consolas" w:hAnsi="Consolas" w:cs="Consolas"/>
+          <w:b w:val="0"/>
+          <w:bCs w:val="0"/>
+          <w:sz w:val="32"/>
+          <w:szCs w:val="32"/>
+        </w:rPr>
+        <w:t>$ git branch -M main</w:t>
       </w:r>
     </w:p>
     <w:p>
@@ -523,6 +617,7 @@
           <w:sz w:val="24"/>
           <w:szCs w:val="24"/>
         </w:rPr>
+        <w:lastRenderedPageBreak/>
         <w:t>2.</w:t>
       </w:r>
       <w:r>
@@ -1538,6 +1633,7 @@
           <w:sz w:val="24"/>
           <w:szCs w:val="24"/>
         </w:rPr>
+        <w:lastRenderedPageBreak/>
         <w:t>7</w:t>
       </w:r>
       <w:r>
@@ -1580,7 +1676,15 @@
           <w:sz w:val="24"/>
           <w:szCs w:val="24"/>
         </w:rPr>
-        <w:t>master</w:t>
+        <w:t>ma</w:t>
+      </w:r>
+      <w:r>
+        <w:rPr>
+          <w:rFonts w:ascii="Consolas" w:hAnsi="Consolas" w:cs="Consolas"/>
+          <w:sz w:val="24"/>
+          <w:szCs w:val="24"/>
+        </w:rPr>
+        <w:t>in</w:t>
       </w:r>
       <w:r>
         <w:rPr>
@@ -1928,7 +2032,6 @@
           <w:szCs w:val="32"/>
           <w:u w:val="single"/>
         </w:rPr>
-        <w:lastRenderedPageBreak/>
         <w:t>Lab 2 - Tracking Content through the File Status Lifecycle</w:t>
       </w:r>
     </w:p>
@@ -2264,6 +2367,7 @@
           <w:sz w:val="32"/>
           <w:szCs w:val="32"/>
         </w:rPr>
+        <w:lastRenderedPageBreak/>
         <w:t xml:space="preserve">$ </w:t>
       </w:r>
       <w:r>
@@ -2641,7 +2745,6 @@
           <w:sz w:val="24"/>
           <w:szCs w:val="24"/>
         </w:rPr>
-        <w:lastRenderedPageBreak/>
         <w:t>(Answers: The file is now tracked - we’ve added the initial version to Git. “Changes to be committed” implies files exist in the Staging Area and the next step for them is to be committed into the Local Repository.)</w:t>
       </w:r>
     </w:p>
@@ -2923,6 +3026,7 @@
           <w:sz w:val="24"/>
           <w:szCs w:val="24"/>
         </w:rPr>
+        <w:lastRenderedPageBreak/>
         <w:t>The version that’s listed as “Changes not staged for commit” is in the Working Directory.  The phrase implies that this version’s “next step” or “next level for promotion” is to the Staging Area, since it’s currently “not staged”.)</w:t>
       </w:r>
     </w:p>
@@ -3521,6 +3625,7 @@
           <w:sz w:val="24"/>
           <w:szCs w:val="24"/>
         </w:rPr>
+        <w:lastRenderedPageBreak/>
         <w:t xml:space="preserve"> At this point, we have a version of the same file in the Local Repository (the one we committed in step 6), a version in the Staging Area (the one we staged in step 7), and a version in the Working Directory (step 8). </w:t>
       </w:r>
     </w:p>
@@ -3776,7 +3881,6 @@
           <w:sz w:val="24"/>
           <w:szCs w:val="24"/>
         </w:rPr>
-        <w:lastRenderedPageBreak/>
         <w:t>11.</w:t>
       </w:r>
       <w:r>
@@ -4212,15 +4316,7 @@
           <w:sz w:val="32"/>
           <w:szCs w:val="32"/>
         </w:rPr>
-        <w:t xml:space="preserve">                    </w:t>
-      </w:r>
-      <w:r>
-        <w:rPr>
-          <w:rFonts w:ascii="Consolas" w:hAnsi="Consolas" w:cs="Consolas"/>
-          <w:sz w:val="32"/>
-          <w:szCs w:val="32"/>
-        </w:rPr>
-        <w:t>END OF LAB</w:t>
+        <w:t xml:space="preserve">                    END OF LAB</w:t>
       </w:r>
     </w:p>
     <w:p>
@@ -4312,7 +4408,6 @@
           <w:szCs w:val="32"/>
           <w:u w:val="single"/>
         </w:rPr>
-        <w:lastRenderedPageBreak/>
         <w:t>Lab 3 - Working with Changes Over Time and Using Tags</w:t>
       </w:r>
     </w:p>
@@ -4677,6 +4772,7 @@
           <w:sz w:val="24"/>
           <w:szCs w:val="24"/>
         </w:rPr>
+        <w:lastRenderedPageBreak/>
         <w:t>2.</w:t>
       </w:r>
       <w:r>
@@ -4935,7 +5031,6 @@
           <w:sz w:val="24"/>
           <w:szCs w:val="24"/>
         </w:rPr>
-        <w:lastRenderedPageBreak/>
         <w:t>4.</w:t>
       </w:r>
       <w:r>
@@ -5344,6 +5439,7 @@
           <w:sz w:val="24"/>
           <w:szCs w:val="24"/>
         </w:rPr>
+        <w:lastRenderedPageBreak/>
         <w:t>6.</w:t>
       </w:r>
       <w:r>
@@ -5683,7 +5779,6 @@
           <w:sz w:val="24"/>
           <w:szCs w:val="24"/>
         </w:rPr>
-        <w:lastRenderedPageBreak/>
         <w:t>9.</w:t>
       </w:r>
       <w:r>
@@ -5835,7 +5930,23 @@
           <w:sz w:val="24"/>
           <w:szCs w:val="24"/>
         </w:rPr>
-        <w:t xml:space="preserve"> 1db49cf 2016-08-20 | add a line (HEAD -&gt; master) [Brent Laster]</w:t>
+        <w:t xml:space="preserve"> 1db49cf 2016-08-20 | add a line (HEAD -&gt; </w:t>
+      </w:r>
+      <w:r>
+        <w:rPr>
+          <w:rFonts w:ascii="Consolas" w:eastAsiaTheme="minorHAnsi" w:hAnsi="Consolas" w:cs="Consolas"/>
+          <w:sz w:val="24"/>
+          <w:szCs w:val="24"/>
+        </w:rPr>
+        <w:t>main</w:t>
+      </w:r>
+      <w:r>
+        <w:rPr>
+          <w:rFonts w:ascii="Consolas" w:eastAsiaTheme="minorHAnsi" w:hAnsi="Consolas" w:cs="Consolas"/>
+          <w:sz w:val="24"/>
+          <w:szCs w:val="24"/>
+        </w:rPr>
+        <w:t>) [Brent Laster]</w:t>
       </w:r>
     </w:p>
     <w:p>
@@ -6122,7 +6233,16 @@
           <w:sz w:val="24"/>
           <w:szCs w:val="24"/>
         </w:rPr>
-        <w:t xml:space="preserve"> You should see a similar history as you saw previously.  One thing to note here is you don’t see the original (first) commit.  This is because when specifying ranges via the “..” syntax, Git defines that as essentially everything after the first revision.  Note that you can also run this against an individual file.  Try the command below with your SHA1 values and the first file you added in the repository.</w:t>
+        <w:t xml:space="preserve"> You should see a similar history as you saw previously.  One thing to note here is you don’t see the original (first) commit.  This is because when </w:t>
+      </w:r>
+      <w:r>
+        <w:rPr>
+          <w:rFonts w:ascii="Consolas" w:hAnsi="Consolas" w:cs="Consolas"/>
+          <w:sz w:val="24"/>
+          <w:szCs w:val="24"/>
+        </w:rPr>
+        <w:lastRenderedPageBreak/>
+        <w:t>specifying ranges via the “..” syntax, Git defines that as essentially everything after the first revision.  Note that you can also run this against an individual file.  Try the command below with your SHA1 values and the first file you added in the repository.</w:t>
       </w:r>
     </w:p>
     <w:p>
@@ -6978,15 +7098,7 @@
           <w:sz w:val="32"/>
           <w:szCs w:val="32"/>
         </w:rPr>
-        <w:t xml:space="preserve">                     </w:t>
-      </w:r>
-      <w:r>
-        <w:rPr>
-          <w:rFonts w:ascii="Consolas" w:hAnsi="Consolas" w:cs="Consolas"/>
-          <w:sz w:val="32"/>
-          <w:szCs w:val="32"/>
-        </w:rPr>
-        <w:t>END OF LAB</w:t>
+        <w:t xml:space="preserve">                     END OF LAB</w:t>
       </w:r>
     </w:p>
     <w:p>
@@ -7000,9 +7112,46 @@
         </w:rPr>
       </w:pPr>
     </w:p>
+    <w:p/>
+    <w:p/>
+    <w:p/>
+    <w:p/>
+    <w:p/>
+    <w:p/>
+    <w:p/>
+    <w:p/>
+    <w:p/>
+    <w:p/>
+    <w:p/>
+    <w:p/>
+    <w:p/>
+    <w:p/>
+    <w:p/>
+    <w:p/>
+    <w:p/>
+    <w:p/>
+    <w:p/>
+    <w:p/>
+    <w:p/>
+    <w:p/>
+    <w:p/>
+    <w:p/>
+    <w:p/>
+    <w:p/>
+    <w:p/>
+    <w:p>
+      <w:pPr>
+        <w:tabs>
+          <w:tab w:val="left" w:pos="3479"/>
+        </w:tabs>
+      </w:pPr>
+      <w:r>
+        <w:tab/>
+      </w:r>
+    </w:p>
     <w:sectPr>
-      <w:headerReference w:type="default" r:id="rId7"/>
-      <w:footerReference w:type="default" r:id="rId8"/>
+      <w:headerReference w:type="default" r:id="rId8"/>
+      <w:footerReference w:type="default" r:id="rId9"/>
       <w:pgSz w:w="12240" w:h="15840"/>
       <w:pgMar w:top="720" w:right="720" w:bottom="720" w:left="720" w:header="720" w:footer="720" w:gutter="0"/>
       <w:cols w:space="720"/>
@@ -7013,7 +7162,7 @@
 </file>
 
 <file path=word/endnotes.xml><?xml version="1.0" encoding="utf-8"?>
-<w:endnotes xmlns:wpc="http://schemas.microsoft.com/office/word/2010/wordprocessingCanvas" xmlns:cx="http://schemas.microsoft.com/office/drawing/2014/chartex" xmlns:cx1="http://schemas.microsoft.com/office/drawing/2015/9/8/chartex" xmlns:cx2="http://schemas.microsoft.com/office/drawing/2015/10/21/chartex" xmlns:cx3="http://schemas.microsoft.com/office/drawing/2016/5/9/chartex" xmlns:cx4="http://schemas.microsoft.com/office/drawing/2016/5/10/chartex" xmlns:cx5="http://schemas.microsoft.com/office/drawing/2016/5/11/chartex" xmlns:cx6="http://schemas.microsoft.com/office/drawing/2016/5/12/chartex" xmlns:cx7="http://schemas.microsoft.com/office/drawing/2016/5/13/chartex" xmlns:cx8="http://schemas.microsoft.com/office/drawing/2016/5/14/chartex" xmlns:mc="http://schemas.openxmlformats.org/markup-compatibility/2006" xmlns:aink="http://schemas.microsoft.com/office/drawing/2016/ink" xmlns:am3d="http://schemas.microsoft.com/office/drawing/2017/model3d" xmlns:o="urn:schemas-microsoft-com:office:office" xmlns:r="http://schemas.openxmlformats.org/officeDocument/2006/relationships" xmlns:m="http://schemas.openxmlformats.org/officeDocument/2006/math" xmlns:v="urn:schemas-microsoft-com:vml" xmlns:wp14="http://schemas.microsoft.com/office/word/2010/wordprocessingDrawing" xmlns:wp="http://schemas.openxmlformats.org/drawingml/2006/wordprocessingDrawing" xmlns:w10="urn:schemas-microsoft-com:office:word" xmlns:w="http://schemas.openxmlformats.org/wordprocessingml/2006/main" xmlns:w14="http://schemas.microsoft.com/office/word/2010/wordml" xmlns:w15="http://schemas.microsoft.com/office/word/2012/wordml" xmlns:w16cex="http://schemas.microsoft.com/office/word/2018/wordml/cex" xmlns:w16cid="http://schemas.microsoft.com/office/word/2016/wordml/cid" xmlns:w16="http://schemas.microsoft.com/office/word/2018/wordml" xmlns:w16se="http://schemas.microsoft.com/office/word/2015/wordml/symex" xmlns:wpg="http://schemas.microsoft.com/office/word/2010/wordprocessingGroup" xmlns:wpi="http://schemas.microsoft.com/office/word/2010/wordprocessingInk" xmlns:wne="http://schemas.microsoft.com/office/word/2006/wordml" xmlns:wps="http://schemas.microsoft.com/office/word/2010/wordprocessingShape" mc:Ignorable="w14 w15 w16se w16cid w16 w16cex wp14">
+<w:endnotes xmlns:wpc="http://schemas.microsoft.com/office/word/2010/wordprocessingCanvas" xmlns:cx="http://schemas.microsoft.com/office/drawing/2014/chartex" xmlns:cx1="http://schemas.microsoft.com/office/drawing/2015/9/8/chartex" xmlns:cx2="http://schemas.microsoft.com/office/drawing/2015/10/21/chartex" xmlns:cx3="http://schemas.microsoft.com/office/drawing/2016/5/9/chartex" xmlns:cx4="http://schemas.microsoft.com/office/drawing/2016/5/10/chartex" xmlns:cx5="http://schemas.microsoft.com/office/drawing/2016/5/11/chartex" xmlns:cx6="http://schemas.microsoft.com/office/drawing/2016/5/12/chartex" xmlns:cx7="http://schemas.microsoft.com/office/drawing/2016/5/13/chartex" xmlns:cx8="http://schemas.microsoft.com/office/drawing/2016/5/14/chartex" xmlns:mc="http://schemas.openxmlformats.org/markup-compatibility/2006" xmlns:aink="http://schemas.microsoft.com/office/drawing/2016/ink" xmlns:am3d="http://schemas.microsoft.com/office/drawing/2017/model3d" xmlns:o="urn:schemas-microsoft-com:office:office" xmlns:r="http://schemas.openxmlformats.org/officeDocument/2006/relationships" xmlns:m="http://schemas.openxmlformats.org/officeDocument/2006/math" xmlns:v="urn:schemas-microsoft-com:vml" xmlns:wp14="http://schemas.microsoft.com/office/word/2010/wordprocessingDrawing" xmlns:wp="http://schemas.openxmlformats.org/drawingml/2006/wordprocessingDrawing" xmlns:w10="urn:schemas-microsoft-com:office:word" xmlns:w="http://schemas.openxmlformats.org/wordprocessingml/2006/main" xmlns:w14="http://schemas.microsoft.com/office/word/2010/wordml" xmlns:w15="http://schemas.microsoft.com/office/word/2012/wordml" xmlns:w16cex="http://schemas.microsoft.com/office/word/2018/wordml/cex" xmlns:w16cid="http://schemas.microsoft.com/office/word/2016/wordml/cid" xmlns:w16="http://schemas.microsoft.com/office/word/2018/wordml" xmlns:w16sdtdh="http://schemas.microsoft.com/office/word/2020/wordml/sdtdatahash" xmlns:w16se="http://schemas.microsoft.com/office/word/2015/wordml/symex" xmlns:wpg="http://schemas.microsoft.com/office/word/2010/wordprocessingGroup" xmlns:wpi="http://schemas.microsoft.com/office/word/2010/wordprocessingInk" xmlns:wne="http://schemas.microsoft.com/office/word/2006/wordml" xmlns:wps="http://schemas.microsoft.com/office/word/2010/wordprocessingShape" mc:Ignorable="w14 w15 w16se w16cid w16 w16cex w16sdtdh wp14">
   <w:endnote w:type="separator" w:id="-1">
     <w:p>
       <w:pPr>
@@ -7038,7 +7187,7 @@
 </file>
 
 <file path=word/footer1.xml><?xml version="1.0" encoding="utf-8"?>
-<w:ftr xmlns:wpc="http://schemas.microsoft.com/office/word/2010/wordprocessingCanvas" xmlns:cx="http://schemas.microsoft.com/office/drawing/2014/chartex" xmlns:cx1="http://schemas.microsoft.com/office/drawing/2015/9/8/chartex" xmlns:cx2="http://schemas.microsoft.com/office/drawing/2015/10/21/chartex" xmlns:cx3="http://schemas.microsoft.com/office/drawing/2016/5/9/chartex" xmlns:cx4="http://schemas.microsoft.com/office/drawing/2016/5/10/chartex" xmlns:cx5="http://schemas.microsoft.com/office/drawing/2016/5/11/chartex" xmlns:cx6="http://schemas.microsoft.com/office/drawing/2016/5/12/chartex" xmlns:cx7="http://schemas.microsoft.com/office/drawing/2016/5/13/chartex" xmlns:cx8="http://schemas.microsoft.com/office/drawing/2016/5/14/chartex" xmlns:mc="http://schemas.openxmlformats.org/markup-compatibility/2006" xmlns:aink="http://schemas.microsoft.com/office/drawing/2016/ink" xmlns:am3d="http://schemas.microsoft.com/office/drawing/2017/model3d" xmlns:o="urn:schemas-microsoft-com:office:office" xmlns:r="http://schemas.openxmlformats.org/officeDocument/2006/relationships" xmlns:m="http://schemas.openxmlformats.org/officeDocument/2006/math" xmlns:v="urn:schemas-microsoft-com:vml" xmlns:wp14="http://schemas.microsoft.com/office/word/2010/wordprocessingDrawing" xmlns:wp="http://schemas.openxmlformats.org/drawingml/2006/wordprocessingDrawing" xmlns:w10="urn:schemas-microsoft-com:office:word" xmlns:w="http://schemas.openxmlformats.org/wordprocessingml/2006/main" xmlns:w14="http://schemas.microsoft.com/office/word/2010/wordml" xmlns:w15="http://schemas.microsoft.com/office/word/2012/wordml" xmlns:w16cex="http://schemas.microsoft.com/office/word/2018/wordml/cex" xmlns:w16cid="http://schemas.microsoft.com/office/word/2016/wordml/cid" xmlns:w16="http://schemas.microsoft.com/office/word/2018/wordml" xmlns:w16se="http://schemas.microsoft.com/office/word/2015/wordml/symex" xmlns:wpg="http://schemas.microsoft.com/office/word/2010/wordprocessingGroup" xmlns:wpi="http://schemas.microsoft.com/office/word/2010/wordprocessingInk" xmlns:wne="http://schemas.microsoft.com/office/word/2006/wordml" xmlns:wps="http://schemas.microsoft.com/office/word/2010/wordprocessingShape" mc:Ignorable="w14 w15 w16se w16cid w16 w16cex wp14">
+<w:ftr xmlns:wpc="http://schemas.microsoft.com/office/word/2010/wordprocessingCanvas" xmlns:cx="http://schemas.microsoft.com/office/drawing/2014/chartex" xmlns:cx1="http://schemas.microsoft.com/office/drawing/2015/9/8/chartex" xmlns:cx2="http://schemas.microsoft.com/office/drawing/2015/10/21/chartex" xmlns:cx3="http://schemas.microsoft.com/office/drawing/2016/5/9/chartex" xmlns:cx4="http://schemas.microsoft.com/office/drawing/2016/5/10/chartex" xmlns:cx5="http://schemas.microsoft.com/office/drawing/2016/5/11/chartex" xmlns:cx6="http://schemas.microsoft.com/office/drawing/2016/5/12/chartex" xmlns:cx7="http://schemas.microsoft.com/office/drawing/2016/5/13/chartex" xmlns:cx8="http://schemas.microsoft.com/office/drawing/2016/5/14/chartex" xmlns:mc="http://schemas.openxmlformats.org/markup-compatibility/2006" xmlns:aink="http://schemas.microsoft.com/office/drawing/2016/ink" xmlns:am3d="http://schemas.microsoft.com/office/drawing/2017/model3d" xmlns:o="urn:schemas-microsoft-com:office:office" xmlns:r="http://schemas.openxmlformats.org/officeDocument/2006/relationships" xmlns:m="http://schemas.openxmlformats.org/officeDocument/2006/math" xmlns:v="urn:schemas-microsoft-com:vml" xmlns:wp14="http://schemas.microsoft.com/office/word/2010/wordprocessingDrawing" xmlns:wp="http://schemas.openxmlformats.org/drawingml/2006/wordprocessingDrawing" xmlns:w10="urn:schemas-microsoft-com:office:word" xmlns:w="http://schemas.openxmlformats.org/wordprocessingml/2006/main" xmlns:w14="http://schemas.microsoft.com/office/word/2010/wordml" xmlns:w15="http://schemas.microsoft.com/office/word/2012/wordml" xmlns:w16cex="http://schemas.microsoft.com/office/word/2018/wordml/cex" xmlns:w16cid="http://schemas.microsoft.com/office/word/2016/wordml/cid" xmlns:w16="http://schemas.microsoft.com/office/word/2018/wordml" xmlns:w16sdtdh="http://schemas.microsoft.com/office/word/2020/wordml/sdtdatahash" xmlns:w16se="http://schemas.microsoft.com/office/word/2015/wordml/symex" xmlns:wpg="http://schemas.microsoft.com/office/word/2010/wordprocessingGroup" xmlns:wpi="http://schemas.microsoft.com/office/word/2010/wordprocessingInk" xmlns:wne="http://schemas.microsoft.com/office/word/2006/wordml" xmlns:wps="http://schemas.microsoft.com/office/word/2010/wordprocessingShape" mc:Ignorable="w14 w15 w16se w16cid w16 w16cex w16sdtdh wp14">
   <w:p>
     <w:pPr>
       <w:pStyle w:val="Footer"/>
@@ -7291,7 +7440,7 @@
       <w:t>© 202</w:t>
     </w:r>
     <w:r>
-      <w:t>1</w:t>
+      <w:t>2</w:t>
     </w:r>
     <w:r>
       <w:t xml:space="preserve"> Brent Laster</w:t>
@@ -7307,7 +7456,7 @@
 </file>
 
 <file path=word/footnotes.xml><?xml version="1.0" encoding="utf-8"?>
-<w:footnotes xmlns:wpc="http://schemas.microsoft.com/office/word/2010/wordprocessingCanvas" xmlns:cx="http://schemas.microsoft.com/office/drawing/2014/chartex" xmlns:cx1="http://schemas.microsoft.com/office/drawing/2015/9/8/chartex" xmlns:cx2="http://schemas.microsoft.com/office/drawing/2015/10/21/chartex" xmlns:cx3="http://schemas.microsoft.com/office/drawing/2016/5/9/chartex" xmlns:cx4="http://schemas.microsoft.com/office/drawing/2016/5/10/chartex" xmlns:cx5="http://schemas.microsoft.com/office/drawing/2016/5/11/chartex" xmlns:cx6="http://schemas.microsoft.com/office/drawing/2016/5/12/chartex" xmlns:cx7="http://schemas.microsoft.com/office/drawing/2016/5/13/chartex" xmlns:cx8="http://schemas.microsoft.com/office/drawing/2016/5/14/chartex" xmlns:mc="http://schemas.openxmlformats.org/markup-compatibility/2006" xmlns:aink="http://schemas.microsoft.com/office/drawing/2016/ink" xmlns:am3d="http://schemas.microsoft.com/office/drawing/2017/model3d" xmlns:o="urn:schemas-microsoft-com:office:office" xmlns:r="http://schemas.openxmlformats.org/officeDocument/2006/relationships" xmlns:m="http://schemas.openxmlformats.org/officeDocument/2006/math" xmlns:v="urn:schemas-microsoft-com:vml" xmlns:wp14="http://schemas.microsoft.com/office/word/2010/wordprocessingDrawing" xmlns:wp="http://schemas.openxmlformats.org/drawingml/2006/wordprocessingDrawing" xmlns:w10="urn:schemas-microsoft-com:office:word" xmlns:w="http://schemas.openxmlformats.org/wordprocessingml/2006/main" xmlns:w14="http://schemas.microsoft.com/office/word/2010/wordml" xmlns:w15="http://schemas.microsoft.com/office/word/2012/wordml" xmlns:w16cex="http://schemas.microsoft.com/office/word/2018/wordml/cex" xmlns:w16cid="http://schemas.microsoft.com/office/word/2016/wordml/cid" xmlns:w16="http://schemas.microsoft.com/office/word/2018/wordml" xmlns:w16se="http://schemas.microsoft.com/office/word/2015/wordml/symex" xmlns:wpg="http://schemas.microsoft.com/office/word/2010/wordprocessingGroup" xmlns:wpi="http://schemas.microsoft.com/office/word/2010/wordprocessingInk" xmlns:wne="http://schemas.microsoft.com/office/word/2006/wordml" xmlns:wps="http://schemas.microsoft.com/office/word/2010/wordprocessingShape" mc:Ignorable="w14 w15 w16se w16cid w16 w16cex wp14">
+<w:footnotes xmlns:wpc="http://schemas.microsoft.com/office/word/2010/wordprocessingCanvas" xmlns:cx="http://schemas.microsoft.com/office/drawing/2014/chartex" xmlns:cx1="http://schemas.microsoft.com/office/drawing/2015/9/8/chartex" xmlns:cx2="http://schemas.microsoft.com/office/drawing/2015/10/21/chartex" xmlns:cx3="http://schemas.microsoft.com/office/drawing/2016/5/9/chartex" xmlns:cx4="http://schemas.microsoft.com/office/drawing/2016/5/10/chartex" xmlns:cx5="http://schemas.microsoft.com/office/drawing/2016/5/11/chartex" xmlns:cx6="http://schemas.microsoft.com/office/drawing/2016/5/12/chartex" xmlns:cx7="http://schemas.microsoft.com/office/drawing/2016/5/13/chartex" xmlns:cx8="http://schemas.microsoft.com/office/drawing/2016/5/14/chartex" xmlns:mc="http://schemas.openxmlformats.org/markup-compatibility/2006" xmlns:aink="http://schemas.microsoft.com/office/drawing/2016/ink" xmlns:am3d="http://schemas.microsoft.com/office/drawing/2017/model3d" xmlns:o="urn:schemas-microsoft-com:office:office" xmlns:r="http://schemas.openxmlformats.org/officeDocument/2006/relationships" xmlns:m="http://schemas.openxmlformats.org/officeDocument/2006/math" xmlns:v="urn:schemas-microsoft-com:vml" xmlns:wp14="http://schemas.microsoft.com/office/word/2010/wordprocessingDrawing" xmlns:wp="http://schemas.openxmlformats.org/drawingml/2006/wordprocessingDrawing" xmlns:w10="urn:schemas-microsoft-com:office:word" xmlns:w="http://schemas.openxmlformats.org/wordprocessingml/2006/main" xmlns:w14="http://schemas.microsoft.com/office/word/2010/wordml" xmlns:w15="http://schemas.microsoft.com/office/word/2012/wordml" xmlns:w16cex="http://schemas.microsoft.com/office/word/2018/wordml/cex" xmlns:w16cid="http://schemas.microsoft.com/office/word/2016/wordml/cid" xmlns:w16="http://schemas.microsoft.com/office/word/2018/wordml" xmlns:w16sdtdh="http://schemas.microsoft.com/office/word/2020/wordml/sdtdatahash" xmlns:w16se="http://schemas.microsoft.com/office/word/2015/wordml/symex" xmlns:wpg="http://schemas.microsoft.com/office/word/2010/wordprocessingGroup" xmlns:wpi="http://schemas.microsoft.com/office/word/2010/wordprocessingInk" xmlns:wne="http://schemas.microsoft.com/office/word/2006/wordml" xmlns:wps="http://schemas.microsoft.com/office/word/2010/wordprocessingShape" mc:Ignorable="w14 w15 w16se w16cid w16 w16cex w16sdtdh wp14">
   <w:footnote w:type="separator" w:id="-1">
     <w:p>
       <w:pPr>
@@ -7332,7 +7481,7 @@
 </file>
 
 <file path=word/header1.xml><?xml version="1.0" encoding="utf-8"?>
-<w:hdr xmlns:wpc="http://schemas.microsoft.com/office/word/2010/wordprocessingCanvas" xmlns:cx="http://schemas.microsoft.com/office/drawing/2014/chartex" xmlns:cx1="http://schemas.microsoft.com/office/drawing/2015/9/8/chartex" xmlns:cx2="http://schemas.microsoft.com/office/drawing/2015/10/21/chartex" xmlns:cx3="http://schemas.microsoft.com/office/drawing/2016/5/9/chartex" xmlns:cx4="http://schemas.microsoft.com/office/drawing/2016/5/10/chartex" xmlns:cx5="http://schemas.microsoft.com/office/drawing/2016/5/11/chartex" xmlns:cx6="http://schemas.microsoft.com/office/drawing/2016/5/12/chartex" xmlns:cx7="http://schemas.microsoft.com/office/drawing/2016/5/13/chartex" xmlns:cx8="http://schemas.microsoft.com/office/drawing/2016/5/14/chartex" xmlns:mc="http://schemas.openxmlformats.org/markup-compatibility/2006" xmlns:aink="http://schemas.microsoft.com/office/drawing/2016/ink" xmlns:am3d="http://schemas.microsoft.com/office/drawing/2017/model3d" xmlns:o="urn:schemas-microsoft-com:office:office" xmlns:r="http://schemas.openxmlformats.org/officeDocument/2006/relationships" xmlns:m="http://schemas.openxmlformats.org/officeDocument/2006/math" xmlns:v="urn:schemas-microsoft-com:vml" xmlns:wp14="http://schemas.microsoft.com/office/word/2010/wordprocessingDrawing" xmlns:wp="http://schemas.openxmlformats.org/drawingml/2006/wordprocessingDrawing" xmlns:w10="urn:schemas-microsoft-com:office:word" xmlns:w="http://schemas.openxmlformats.org/wordprocessingml/2006/main" xmlns:w14="http://schemas.microsoft.com/office/word/2010/wordml" xmlns:w15="http://schemas.microsoft.com/office/word/2012/wordml" xmlns:w16cex="http://schemas.microsoft.com/office/word/2018/wordml/cex" xmlns:w16cid="http://schemas.microsoft.com/office/word/2016/wordml/cid" xmlns:w16="http://schemas.microsoft.com/office/word/2018/wordml" xmlns:w16se="http://schemas.microsoft.com/office/word/2015/wordml/symex" xmlns:wpg="http://schemas.microsoft.com/office/word/2010/wordprocessingGroup" xmlns:wpi="http://schemas.microsoft.com/office/word/2010/wordprocessingInk" xmlns:wne="http://schemas.microsoft.com/office/word/2006/wordml" xmlns:wps="http://schemas.microsoft.com/office/word/2010/wordprocessingShape" mc:Ignorable="w14 w15 w16se w16cid w16 w16cex wp14">
+<w:hdr xmlns:wpc="http://schemas.microsoft.com/office/word/2010/wordprocessingCanvas" xmlns:cx="http://schemas.microsoft.com/office/drawing/2014/chartex" xmlns:cx1="http://schemas.microsoft.com/office/drawing/2015/9/8/chartex" xmlns:cx2="http://schemas.microsoft.com/office/drawing/2015/10/21/chartex" xmlns:cx3="http://schemas.microsoft.com/office/drawing/2016/5/9/chartex" xmlns:cx4="http://schemas.microsoft.com/office/drawing/2016/5/10/chartex" xmlns:cx5="http://schemas.microsoft.com/office/drawing/2016/5/11/chartex" xmlns:cx6="http://schemas.microsoft.com/office/drawing/2016/5/12/chartex" xmlns:cx7="http://schemas.microsoft.com/office/drawing/2016/5/13/chartex" xmlns:cx8="http://schemas.microsoft.com/office/drawing/2016/5/14/chartex" xmlns:mc="http://schemas.openxmlformats.org/markup-compatibility/2006" xmlns:aink="http://schemas.microsoft.com/office/drawing/2016/ink" xmlns:am3d="http://schemas.microsoft.com/office/drawing/2017/model3d" xmlns:o="urn:schemas-microsoft-com:office:office" xmlns:r="http://schemas.openxmlformats.org/officeDocument/2006/relationships" xmlns:m="http://schemas.openxmlformats.org/officeDocument/2006/math" xmlns:v="urn:schemas-microsoft-com:vml" xmlns:wp14="http://schemas.microsoft.com/office/word/2010/wordprocessingDrawing" xmlns:wp="http://schemas.openxmlformats.org/drawingml/2006/wordprocessingDrawing" xmlns:w10="urn:schemas-microsoft-com:office:word" xmlns:w="http://schemas.openxmlformats.org/wordprocessingml/2006/main" xmlns:w14="http://schemas.microsoft.com/office/word/2010/wordml" xmlns:w15="http://schemas.microsoft.com/office/word/2012/wordml" xmlns:w16cex="http://schemas.microsoft.com/office/word/2018/wordml/cex" xmlns:w16cid="http://schemas.microsoft.com/office/word/2016/wordml/cid" xmlns:w16="http://schemas.microsoft.com/office/word/2018/wordml" xmlns:w16sdtdh="http://schemas.microsoft.com/office/word/2020/wordml/sdtdatahash" xmlns:w16se="http://schemas.microsoft.com/office/word/2015/wordml/symex" xmlns:wpg="http://schemas.microsoft.com/office/word/2010/wordprocessingGroup" xmlns:wpi="http://schemas.microsoft.com/office/word/2010/wordprocessingInk" xmlns:wne="http://schemas.microsoft.com/office/word/2006/wordml" xmlns:wps="http://schemas.microsoft.com/office/word/2010/wordprocessingShape" mc:Ignorable="w14 w15 w16se w16cid w16 w16cex w16sdtdh wp14">
   <w:sdt>
     <w:sdtPr>
       <w:id w:val="1544558679"/>
@@ -7544,7 +7693,7 @@
 </file>
 
 <file path=word/styles.xml><?xml version="1.0" encoding="utf-8"?>
-<w:styles xmlns:mc="http://schemas.openxmlformats.org/markup-compatibility/2006" xmlns:r="http://schemas.openxmlformats.org/officeDocument/2006/relationships" xmlns:w="http://schemas.openxmlformats.org/wordprocessingml/2006/main" xmlns:w14="http://schemas.microsoft.com/office/word/2010/wordml" xmlns:w15="http://schemas.microsoft.com/office/word/2012/wordml" xmlns:w16cex="http://schemas.microsoft.com/office/word/2018/wordml/cex" xmlns:w16cid="http://schemas.microsoft.com/office/word/2016/wordml/cid" xmlns:w16="http://schemas.microsoft.com/office/word/2018/wordml" xmlns:w16se="http://schemas.microsoft.com/office/word/2015/wordml/symex" mc:Ignorable="w14 w15 w16se w16cid w16 w16cex">
+<w:styles xmlns:mc="http://schemas.openxmlformats.org/markup-compatibility/2006" xmlns:r="http://schemas.openxmlformats.org/officeDocument/2006/relationships" xmlns:w="http://schemas.openxmlformats.org/wordprocessingml/2006/main" xmlns:w14="http://schemas.microsoft.com/office/word/2010/wordml" xmlns:w15="http://schemas.microsoft.com/office/word/2012/wordml" xmlns:w16cex="http://schemas.microsoft.com/office/word/2018/wordml/cex" xmlns:w16cid="http://schemas.microsoft.com/office/word/2016/wordml/cid" xmlns:w16="http://schemas.microsoft.com/office/word/2018/wordml" xmlns:w16sdtdh="http://schemas.microsoft.com/office/word/2020/wordml/sdtdatahash" xmlns:w16se="http://schemas.microsoft.com/office/word/2015/wordml/symex" mc:Ignorable="w14 w15 w16se w16cid w16 w16cex w16sdtdh">
   <w:docDefaults>
     <w:rPrDefault>
       <w:rPr>

</xml_diff>

<commit_message>
update week 1 labs to version 2.2
</commit_message>
<xml_diff>
--- a/git4-1-labs.docx
+++ b/git4-1-labs.docx
@@ -1,6 +1,6 @@
 
 <file path=word/document.xml><?xml version="1.0" encoding="utf-8"?>
-<w:document xmlns:wpc="http://schemas.microsoft.com/office/word/2010/wordprocessingCanvas" xmlns:cx="http://schemas.microsoft.com/office/drawing/2014/chartex" xmlns:cx1="http://schemas.microsoft.com/office/drawing/2015/9/8/chartex" xmlns:cx2="http://schemas.microsoft.com/office/drawing/2015/10/21/chartex" xmlns:cx3="http://schemas.microsoft.com/office/drawing/2016/5/9/chartex" xmlns:cx4="http://schemas.microsoft.com/office/drawing/2016/5/10/chartex" xmlns:cx5="http://schemas.microsoft.com/office/drawing/2016/5/11/chartex" xmlns:cx6="http://schemas.microsoft.com/office/drawing/2016/5/12/chartex" xmlns:cx7="http://schemas.microsoft.com/office/drawing/2016/5/13/chartex" xmlns:cx8="http://schemas.microsoft.com/office/drawing/2016/5/14/chartex" xmlns:mc="http://schemas.openxmlformats.org/markup-compatibility/2006" xmlns:aink="http://schemas.microsoft.com/office/drawing/2016/ink" xmlns:am3d="http://schemas.microsoft.com/office/drawing/2017/model3d" xmlns:o="urn:schemas-microsoft-com:office:office" xmlns:r="http://schemas.openxmlformats.org/officeDocument/2006/relationships" xmlns:m="http://schemas.openxmlformats.org/officeDocument/2006/math" xmlns:v="urn:schemas-microsoft-com:vml" xmlns:wp14="http://schemas.microsoft.com/office/word/2010/wordprocessingDrawing" xmlns:wp="http://schemas.openxmlformats.org/drawingml/2006/wordprocessingDrawing" xmlns:w10="urn:schemas-microsoft-com:office:word" xmlns:w="http://schemas.openxmlformats.org/wordprocessingml/2006/main" xmlns:w14="http://schemas.microsoft.com/office/word/2010/wordml" xmlns:w15="http://schemas.microsoft.com/office/word/2012/wordml" xmlns:w16cex="http://schemas.microsoft.com/office/word/2018/wordml/cex" xmlns:w16cid="http://schemas.microsoft.com/office/word/2016/wordml/cid" xmlns:w16="http://schemas.microsoft.com/office/word/2018/wordml" xmlns:w16sdtdh="http://schemas.microsoft.com/office/word/2020/wordml/sdtdatahash" xmlns:w16se="http://schemas.microsoft.com/office/word/2015/wordml/symex" xmlns:wpg="http://schemas.microsoft.com/office/word/2010/wordprocessingGroup" xmlns:wpi="http://schemas.microsoft.com/office/word/2010/wordprocessingInk" xmlns:wne="http://schemas.microsoft.com/office/word/2006/wordml" xmlns:wps="http://schemas.microsoft.com/office/word/2010/wordprocessingShape" mc:Ignorable="w14 w15 w16se w16cid w16 w16cex w16sdtdh wp14">
+<w:document xmlns:wpc="http://schemas.microsoft.com/office/word/2010/wordprocessingCanvas" xmlns:cx="http://schemas.microsoft.com/office/drawing/2014/chartex" xmlns:cx1="http://schemas.microsoft.com/office/drawing/2015/9/8/chartex" xmlns:cx2="http://schemas.microsoft.com/office/drawing/2015/10/21/chartex" xmlns:cx3="http://schemas.microsoft.com/office/drawing/2016/5/9/chartex" xmlns:cx4="http://schemas.microsoft.com/office/drawing/2016/5/10/chartex" xmlns:cx5="http://schemas.microsoft.com/office/drawing/2016/5/11/chartex" xmlns:cx6="http://schemas.microsoft.com/office/drawing/2016/5/12/chartex" xmlns:cx7="http://schemas.microsoft.com/office/drawing/2016/5/13/chartex" xmlns:cx8="http://schemas.microsoft.com/office/drawing/2016/5/14/chartex" xmlns:mc="http://schemas.openxmlformats.org/markup-compatibility/2006" xmlns:aink="http://schemas.microsoft.com/office/drawing/2016/ink" xmlns:am3d="http://schemas.microsoft.com/office/drawing/2017/model3d" xmlns:o="urn:schemas-microsoft-com:office:office" xmlns:oel="http://schemas.microsoft.com/office/2019/extlst" xmlns:r="http://schemas.openxmlformats.org/officeDocument/2006/relationships" xmlns:m="http://schemas.openxmlformats.org/officeDocument/2006/math" xmlns:v="urn:schemas-microsoft-com:vml" xmlns:wp14="http://schemas.microsoft.com/office/word/2010/wordprocessingDrawing" xmlns:wp="http://schemas.openxmlformats.org/drawingml/2006/wordprocessingDrawing" xmlns:w10="urn:schemas-microsoft-com:office:word" xmlns:w="http://schemas.openxmlformats.org/wordprocessingml/2006/main" xmlns:w14="http://schemas.microsoft.com/office/word/2010/wordml" xmlns:w15="http://schemas.microsoft.com/office/word/2012/wordml" xmlns:w16cex="http://schemas.microsoft.com/office/word/2018/wordml/cex" xmlns:w16cid="http://schemas.microsoft.com/office/word/2016/wordml/cid" xmlns:w16="http://schemas.microsoft.com/office/word/2018/wordml" xmlns:w16sdtdh="http://schemas.microsoft.com/office/word/2020/wordml/sdtdatahash" xmlns:w16se="http://schemas.microsoft.com/office/word/2015/wordml/symex" xmlns:wpg="http://schemas.microsoft.com/office/word/2010/wordprocessingGroup" xmlns:wpi="http://schemas.microsoft.com/office/word/2010/wordprocessingInk" xmlns:wne="http://schemas.microsoft.com/office/word/2006/wordml" xmlns:wps="http://schemas.microsoft.com/office/word/2010/wordprocessingShape" mc:Ignorable="w14 w15 w16se w16cid w16 w16cex w16sdtdh wp14">
   <w:body>
     <w:p>
       <w:pPr>
@@ -71,7 +71,7 @@
           <w:sz w:val="28"/>
           <w:szCs w:val="28"/>
         </w:rPr>
-        <w:t>0</w:t>
+        <w:t>2</w:t>
       </w:r>
     </w:p>
     <w:p>
@@ -91,31 +91,7 @@
           <w:sz w:val="28"/>
           <w:szCs w:val="28"/>
         </w:rPr>
-        <w:t>0</w:t>
-      </w:r>
-      <w:r>
-        <w:rPr>
-          <w:rFonts w:ascii="Arial" w:hAnsi="Arial" w:cs="Arial"/>
-          <w:sz w:val="28"/>
-          <w:szCs w:val="28"/>
-        </w:rPr>
-        <w:t>5</w:t>
-      </w:r>
-      <w:r>
-        <w:rPr>
-          <w:rFonts w:ascii="Arial" w:hAnsi="Arial" w:cs="Arial"/>
-          <w:sz w:val="28"/>
-          <w:szCs w:val="28"/>
-        </w:rPr>
-        <w:t>/</w:t>
-      </w:r>
-      <w:r>
-        <w:rPr>
-          <w:rFonts w:ascii="Arial" w:hAnsi="Arial" w:cs="Arial"/>
-          <w:sz w:val="28"/>
-          <w:szCs w:val="28"/>
-        </w:rPr>
-        <w:t>07</w:t>
+        <w:t>12/30</w:t>
       </w:r>
       <w:r>
         <w:rPr>
@@ -355,16 +331,7 @@
           <w:sz w:val="24"/>
           <w:szCs w:val="24"/>
         </w:rPr>
-        <w:t>git --</w:t>
-      </w:r>
-      <w:proofErr w:type="gramStart"/>
-      <w:r>
-        <w:rPr>
-          <w:rFonts w:ascii="Consolas" w:hAnsi="Consolas" w:cs="Consolas"/>
-          <w:sz w:val="24"/>
-          <w:szCs w:val="24"/>
-        </w:rPr>
-        <w:t>version</w:t>
+        <w:t>git --version</w:t>
       </w:r>
       <w:r>
         <w:rPr>
@@ -382,17 +349,7 @@
           <w:sz w:val="24"/>
           <w:szCs w:val="24"/>
         </w:rPr>
-        <w:t xml:space="preserve">  If</w:t>
-      </w:r>
-      <w:proofErr w:type="gramEnd"/>
-      <w:r>
-        <w:rPr>
-          <w:rFonts w:ascii="Consolas" w:hAnsi="Consolas" w:cs="Consolas"/>
-          <w:b w:val="0"/>
-          <w:sz w:val="24"/>
-          <w:szCs w:val="24"/>
-        </w:rPr>
-        <w:t xml:space="preserve"> you don’t have a working version of Git installed, then you should install it now.</w:t>
+        <w:t xml:space="preserve">  If you don’t have a working version of Git installed, then you should install it now.</w:t>
       </w:r>
     </w:p>
     <w:p>
@@ -744,17 +701,7 @@
           <w:sz w:val="24"/>
           <w:szCs w:val="24"/>
         </w:rPr>
-        <w:t xml:space="preserve">This command created a new git repository skeleton in a subdirectory named </w:t>
-      </w:r>
-      <w:proofErr w:type="gramStart"/>
-      <w:r>
-        <w:rPr>
-          <w:rFonts w:ascii="Consolas" w:hAnsi="Consolas" w:cs="Consolas"/>
-          <w:b w:val="0"/>
-          <w:sz w:val="24"/>
-          <w:szCs w:val="24"/>
-        </w:rPr>
-        <w:t>“</w:t>
+        <w:t>This command created a new git repository skeleton in a subdirectory named “</w:t>
       </w:r>
       <w:r>
         <w:rPr>
@@ -764,7 +711,6 @@
         </w:rPr>
         <w:t>.git</w:t>
       </w:r>
-      <w:proofErr w:type="gramEnd"/>
       <w:r>
         <w:rPr>
           <w:rFonts w:ascii="Consolas" w:hAnsi="Consolas" w:cs="Consolas"/>
@@ -1016,7 +962,6 @@
         <w:t xml:space="preserve">--global </w:t>
       </w:r>
       <w:proofErr w:type="spellStart"/>
-      <w:proofErr w:type="gramStart"/>
       <w:r>
         <w:rPr>
           <w:rFonts w:ascii="Consolas" w:hAnsi="Consolas" w:cs="Consolas"/>
@@ -1026,7 +971,6 @@
         <w:t>user.email</w:t>
       </w:r>
       <w:proofErr w:type="spellEnd"/>
-      <w:proofErr w:type="gramEnd"/>
       <w:r>
         <w:rPr>
           <w:rFonts w:ascii="Consolas" w:hAnsi="Consolas" w:cs="Consolas"/>
@@ -1402,9 +1346,17 @@
           <w:sz w:val="32"/>
           <w:szCs w:val="32"/>
         </w:rPr>
-        <w:t>add .</w:t>
+        <w:t>add</w:t>
       </w:r>
       <w:proofErr w:type="gramEnd"/>
+      <w:r>
+        <w:rPr>
+          <w:rFonts w:ascii="Consolas" w:hAnsi="Consolas" w:cs="Consolas"/>
+          <w:sz w:val="32"/>
+          <w:szCs w:val="32"/>
+        </w:rPr>
+        <w:t xml:space="preserve"> .</w:t>
+      </w:r>
     </w:p>
     <w:p>
       <w:pPr>
@@ -1894,15 +1846,6 @@
           <w:sz w:val="24"/>
           <w:szCs w:val="24"/>
         </w:rPr>
-        <w:br/>
-      </w:r>
-      <w:r>
-        <w:rPr>
-          <w:rFonts w:ascii="Consolas" w:hAnsi="Consolas" w:cs="Consolas"/>
-          <w:b w:val="0"/>
-          <w:sz w:val="24"/>
-          <w:szCs w:val="24"/>
-        </w:rPr>
         <w:t>-</w:t>
       </w:r>
       <w:r>
@@ -2191,7 +2134,6 @@
         </w:rPr>
         <w:t>git status</w:t>
       </w:r>
-      <w:proofErr w:type="gramStart"/>
       <w:r>
         <w:rPr>
           <w:rFonts w:ascii="Consolas" w:hAnsi="Consolas" w:cs="Consolas"/>
@@ -2207,17 +2149,7 @@
           <w:sz w:val="32"/>
           <w:szCs w:val="32"/>
         </w:rPr>
-        <w:t>(</w:t>
-      </w:r>
-      <w:proofErr w:type="gramEnd"/>
-      <w:r>
-        <w:rPr>
-          <w:rFonts w:ascii="Consolas" w:hAnsi="Consolas" w:cs="Consolas"/>
-          <w:b w:val="0"/>
-          <w:sz w:val="32"/>
-          <w:szCs w:val="32"/>
-        </w:rPr>
-        <w:t xml:space="preserve">or </w:t>
+        <w:t xml:space="preserve">(or </w:t>
       </w:r>
       <w:r>
         <w:rPr>
@@ -2367,7 +2299,6 @@
           <w:sz w:val="32"/>
           <w:szCs w:val="32"/>
         </w:rPr>
-        <w:lastRenderedPageBreak/>
         <w:t xml:space="preserve">$ </w:t>
       </w:r>
       <w:r>
@@ -2394,6 +2325,166 @@
         </w:rPr>
         <w:t>status</w:t>
       </w:r>
+      <w:r>
+        <w:rPr>
+          <w:rFonts w:ascii="Consolas" w:hAnsi="Consolas" w:cs="Consolas"/>
+          <w:sz w:val="32"/>
+          <w:szCs w:val="32"/>
+        </w:rPr>
+        <w:t xml:space="preserve"> </w:t>
+      </w:r>
+      <w:r>
+        <w:rPr>
+          <w:rFonts w:ascii="Consolas" w:hAnsi="Consolas" w:cs="Consolas"/>
+          <w:sz w:val="32"/>
+          <w:szCs w:val="32"/>
+        </w:rPr>
+        <w:t xml:space="preserve"> </w:t>
+      </w:r>
+      <w:r>
+        <w:rPr>
+          <w:rFonts w:ascii="Consolas" w:hAnsi="Consolas" w:cs="Consolas"/>
+          <w:sz w:val="32"/>
+          <w:szCs w:val="32"/>
+        </w:rPr>
+        <w:t xml:space="preserve"> </w:t>
+      </w:r>
+      <w:r>
+        <w:rPr>
+          <w:rFonts w:ascii="Consolas" w:hAnsi="Consolas" w:cs="Consolas"/>
+          <w:b w:val="0"/>
+          <w:sz w:val="32"/>
+          <w:szCs w:val="32"/>
+        </w:rPr>
+        <w:t>(or git status -s)</w:t>
+      </w:r>
+    </w:p>
+    <w:p>
+      <w:pPr>
+        <w:pStyle w:val="Heading1"/>
+        <w:rPr>
+          <w:rFonts w:ascii="Consolas" w:hAnsi="Consolas" w:cs="Consolas"/>
+          <w:b w:val="0"/>
+          <w:sz w:val="24"/>
+          <w:szCs w:val="24"/>
+        </w:rPr>
+      </w:pPr>
+    </w:p>
+    <w:p>
+      <w:pPr>
+        <w:pStyle w:val="Heading1"/>
+        <w:ind w:left="720"/>
+        <w:rPr>
+          <w:rFonts w:ascii="Consolas" w:hAnsi="Consolas" w:cs="Consolas"/>
+          <w:b w:val="0"/>
+          <w:sz w:val="24"/>
+          <w:szCs w:val="24"/>
+        </w:rPr>
+      </w:pPr>
+      <w:r>
+        <w:rPr>
+          <w:rFonts w:ascii="Consolas" w:hAnsi="Consolas" w:cs="Consolas"/>
+          <w:b w:val="0"/>
+          <w:sz w:val="24"/>
+          <w:szCs w:val="24"/>
+        </w:rPr>
+        <w:t>Is the file tracked or untracked?</w:t>
+      </w:r>
+    </w:p>
+    <w:p>
+      <w:pPr>
+        <w:pStyle w:val="Heading1"/>
+        <w:ind w:left="720"/>
+        <w:rPr>
+          <w:rFonts w:ascii="Consolas" w:hAnsi="Consolas" w:cs="Consolas"/>
+          <w:b w:val="0"/>
+          <w:sz w:val="24"/>
+          <w:szCs w:val="24"/>
+        </w:rPr>
+      </w:pPr>
+      <w:r>
+        <w:rPr>
+          <w:rFonts w:ascii="Consolas" w:hAnsi="Consolas" w:cs="Consolas"/>
+          <w:b w:val="0"/>
+          <w:sz w:val="24"/>
+          <w:szCs w:val="24"/>
+        </w:rPr>
+        <w:t>Answer: It’s untracked - we haven’t added the initial version to Git yet.</w:t>
+      </w:r>
+    </w:p>
+    <w:p>
+      <w:pPr>
+        <w:pStyle w:val="Heading1"/>
+        <w:rPr>
+          <w:rFonts w:ascii="Consolas" w:hAnsi="Consolas" w:cs="Consolas"/>
+          <w:b w:val="0"/>
+          <w:sz w:val="24"/>
+          <w:szCs w:val="24"/>
+        </w:rPr>
+      </w:pPr>
+    </w:p>
+    <w:p>
+      <w:pPr>
+        <w:pStyle w:val="Heading1"/>
+        <w:rPr>
+          <w:rFonts w:ascii="Consolas" w:hAnsi="Consolas" w:cs="Consolas"/>
+          <w:b w:val="0"/>
+          <w:sz w:val="24"/>
+          <w:szCs w:val="24"/>
+        </w:rPr>
+      </w:pPr>
+      <w:r>
+        <w:rPr>
+          <w:rFonts w:ascii="Consolas" w:hAnsi="Consolas" w:cs="Consolas"/>
+          <w:sz w:val="24"/>
+          <w:szCs w:val="24"/>
+        </w:rPr>
+        <w:t>3.</w:t>
+      </w:r>
+      <w:r>
+        <w:rPr>
+          <w:rFonts w:ascii="Consolas" w:hAnsi="Consolas" w:cs="Consolas"/>
+          <w:sz w:val="24"/>
+          <w:szCs w:val="24"/>
+        </w:rPr>
+        <w:t xml:space="preserve">) </w:t>
+      </w:r>
+      <w:r>
+        <w:rPr>
+          <w:rFonts w:ascii="Consolas" w:hAnsi="Consolas" w:cs="Consolas"/>
+          <w:b w:val="0"/>
+          <w:sz w:val="24"/>
+          <w:szCs w:val="24"/>
+        </w:rPr>
+        <w:t xml:space="preserve"> Stage the file and check status</w:t>
+      </w:r>
+    </w:p>
+    <w:p>
+      <w:pPr>
+        <w:pStyle w:val="Heading1"/>
+        <w:ind w:left="720"/>
+        <w:rPr>
+          <w:rFonts w:ascii="Consolas" w:hAnsi="Consolas" w:cs="Consolas"/>
+          <w:sz w:val="32"/>
+          <w:szCs w:val="32"/>
+        </w:rPr>
+      </w:pPr>
+      <w:r>
+        <w:rPr>
+          <w:rFonts w:ascii="Consolas" w:hAnsi="Consolas" w:cs="Consolas"/>
+          <w:sz w:val="32"/>
+          <w:szCs w:val="32"/>
+        </w:rPr>
+        <w:t xml:space="preserve">$ </w:t>
+      </w:r>
+      <w:r>
+        <w:rPr>
+          <w:rFonts w:ascii="Consolas" w:hAnsi="Consolas" w:cs="Consolas"/>
+          <w:sz w:val="32"/>
+          <w:szCs w:val="32"/>
+        </w:rPr>
+        <w:t xml:space="preserve">git </w:t>
+      </w:r>
       <w:proofErr w:type="gramStart"/>
       <w:r>
         <w:rPr>
@@ -2401,195 +2492,24 @@
           <w:sz w:val="32"/>
           <w:szCs w:val="32"/>
         </w:rPr>
+        <w:t>add</w:t>
+      </w:r>
+      <w:proofErr w:type="gramEnd"/>
+      <w:r>
+        <w:rPr>
+          <w:rFonts w:ascii="Consolas" w:hAnsi="Consolas" w:cs="Consolas"/>
+          <w:sz w:val="32"/>
+          <w:szCs w:val="32"/>
+        </w:rPr>
         <w:t xml:space="preserve"> </w:t>
       </w:r>
       <w:r>
         <w:rPr>
           <w:rFonts w:ascii="Consolas" w:hAnsi="Consolas" w:cs="Consolas"/>
-          <w:sz w:val="32"/>
-          <w:szCs w:val="32"/>
-        </w:rPr>
-        <w:t xml:space="preserve"> </w:t>
-      </w:r>
-      <w:r>
-        <w:rPr>
-          <w:rFonts w:ascii="Consolas" w:hAnsi="Consolas" w:cs="Consolas"/>
-          <w:sz w:val="32"/>
-          <w:szCs w:val="32"/>
-        </w:rPr>
-        <w:t xml:space="preserve"> </w:t>
-      </w:r>
-      <w:r>
-        <w:rPr>
-          <w:rFonts w:ascii="Consolas" w:hAnsi="Consolas" w:cs="Consolas"/>
-          <w:b w:val="0"/>
-          <w:sz w:val="32"/>
-          <w:szCs w:val="32"/>
-        </w:rPr>
-        <w:t>(</w:t>
-      </w:r>
-      <w:proofErr w:type="gramEnd"/>
-      <w:r>
-        <w:rPr>
-          <w:rFonts w:ascii="Consolas" w:hAnsi="Consolas" w:cs="Consolas"/>
-          <w:b w:val="0"/>
-          <w:sz w:val="32"/>
-          <w:szCs w:val="32"/>
-        </w:rPr>
-        <w:t>or git status -s)</w:t>
-      </w:r>
-    </w:p>
-    <w:p>
-      <w:pPr>
-        <w:pStyle w:val="Heading1"/>
-        <w:rPr>
-          <w:rFonts w:ascii="Consolas" w:hAnsi="Consolas" w:cs="Consolas"/>
-          <w:b w:val="0"/>
-          <w:sz w:val="24"/>
-          <w:szCs w:val="24"/>
-        </w:rPr>
-      </w:pPr>
-    </w:p>
-    <w:p>
-      <w:pPr>
-        <w:pStyle w:val="Heading1"/>
-        <w:ind w:left="720"/>
-        <w:rPr>
-          <w:rFonts w:ascii="Consolas" w:hAnsi="Consolas" w:cs="Consolas"/>
-          <w:b w:val="0"/>
-          <w:sz w:val="24"/>
-          <w:szCs w:val="24"/>
-        </w:rPr>
-      </w:pPr>
-      <w:r>
-        <w:rPr>
-          <w:rFonts w:ascii="Consolas" w:hAnsi="Consolas" w:cs="Consolas"/>
-          <w:b w:val="0"/>
-          <w:sz w:val="24"/>
-          <w:szCs w:val="24"/>
-        </w:rPr>
-        <w:t>Is the file tracked or untracked?</w:t>
-      </w:r>
-    </w:p>
-    <w:p>
-      <w:pPr>
-        <w:pStyle w:val="Heading1"/>
-        <w:ind w:left="720"/>
-        <w:rPr>
-          <w:rFonts w:ascii="Consolas" w:hAnsi="Consolas" w:cs="Consolas"/>
-          <w:b w:val="0"/>
-          <w:sz w:val="24"/>
-          <w:szCs w:val="24"/>
-        </w:rPr>
-      </w:pPr>
-      <w:r>
-        <w:rPr>
-          <w:rFonts w:ascii="Consolas" w:hAnsi="Consolas" w:cs="Consolas"/>
-          <w:b w:val="0"/>
-          <w:sz w:val="24"/>
-          <w:szCs w:val="24"/>
-        </w:rPr>
-        <w:t>Answer: It’s untracked - we haven’t added the initial version to Git yet.</w:t>
-      </w:r>
-    </w:p>
-    <w:p>
-      <w:pPr>
-        <w:pStyle w:val="Heading1"/>
-        <w:rPr>
-          <w:rFonts w:ascii="Consolas" w:hAnsi="Consolas" w:cs="Consolas"/>
-          <w:b w:val="0"/>
-          <w:sz w:val="24"/>
-          <w:szCs w:val="24"/>
-        </w:rPr>
-      </w:pPr>
-    </w:p>
-    <w:p>
-      <w:pPr>
-        <w:pStyle w:val="Heading1"/>
-        <w:rPr>
-          <w:rFonts w:ascii="Consolas" w:hAnsi="Consolas" w:cs="Consolas"/>
-          <w:b w:val="0"/>
-          <w:sz w:val="24"/>
-          <w:szCs w:val="24"/>
-        </w:rPr>
-      </w:pPr>
-      <w:r>
-        <w:rPr>
-          <w:rFonts w:ascii="Consolas" w:hAnsi="Consolas" w:cs="Consolas"/>
-          <w:sz w:val="24"/>
-          <w:szCs w:val="24"/>
-        </w:rPr>
-        <w:t>3.</w:t>
-      </w:r>
-      <w:r>
-        <w:rPr>
-          <w:rFonts w:ascii="Consolas" w:hAnsi="Consolas" w:cs="Consolas"/>
-          <w:sz w:val="24"/>
-          <w:szCs w:val="24"/>
-        </w:rPr>
-        <w:t xml:space="preserve">) </w:t>
-      </w:r>
-      <w:r>
-        <w:rPr>
-          <w:rFonts w:ascii="Consolas" w:hAnsi="Consolas" w:cs="Consolas"/>
-          <w:b w:val="0"/>
-          <w:sz w:val="24"/>
-          <w:szCs w:val="24"/>
-        </w:rPr>
-        <w:t xml:space="preserve"> Stage the file and check status</w:t>
-      </w:r>
-    </w:p>
-    <w:p>
-      <w:pPr>
-        <w:pStyle w:val="Heading1"/>
-        <w:ind w:left="720"/>
-        <w:rPr>
-          <w:rFonts w:ascii="Consolas" w:hAnsi="Consolas" w:cs="Consolas"/>
-          <w:sz w:val="32"/>
-          <w:szCs w:val="32"/>
-        </w:rPr>
-      </w:pPr>
-      <w:r>
-        <w:rPr>
-          <w:rFonts w:ascii="Consolas" w:hAnsi="Consolas" w:cs="Consolas"/>
-          <w:sz w:val="32"/>
-          <w:szCs w:val="32"/>
-        </w:rPr>
-        <w:t xml:space="preserve">$ </w:t>
-      </w:r>
-      <w:r>
-        <w:rPr>
-          <w:rFonts w:ascii="Consolas" w:hAnsi="Consolas" w:cs="Consolas"/>
-          <w:sz w:val="32"/>
-          <w:szCs w:val="32"/>
-        </w:rPr>
-        <w:t xml:space="preserve">git </w:t>
-      </w:r>
-      <w:proofErr w:type="gramStart"/>
-      <w:r>
-        <w:rPr>
-          <w:rFonts w:ascii="Consolas" w:hAnsi="Consolas" w:cs="Consolas"/>
-          <w:sz w:val="32"/>
-          <w:szCs w:val="32"/>
-        </w:rPr>
-        <w:t xml:space="preserve">add </w:t>
-      </w:r>
-      <w:r>
-        <w:rPr>
-          <w:rFonts w:ascii="Consolas" w:hAnsi="Consolas" w:cs="Consolas"/>
           <w:sz w:val="36"/>
           <w:szCs w:val="32"/>
         </w:rPr>
-        <w:t>.</w:t>
-      </w:r>
-      <w:proofErr w:type="gramEnd"/>
-      <w:r>
-        <w:rPr>
-          <w:rFonts w:ascii="Consolas" w:hAnsi="Consolas" w:cs="Consolas"/>
-          <w:sz w:val="36"/>
-          <w:szCs w:val="32"/>
-        </w:rPr>
-        <w:t xml:space="preserve"> </w:t>
+        <w:t xml:space="preserve">. </w:t>
       </w:r>
       <w:r>
         <w:rPr>
@@ -2664,35 +2584,16 @@
           <w:sz w:val="32"/>
           <w:szCs w:val="32"/>
         </w:rPr>
-        <w:t xml:space="preserve">git </w:t>
-      </w:r>
-      <w:proofErr w:type="gramStart"/>
-      <w:r>
-        <w:rPr>
-          <w:rFonts w:ascii="Consolas" w:hAnsi="Consolas" w:cs="Consolas"/>
-          <w:sz w:val="32"/>
-          <w:szCs w:val="32"/>
-        </w:rPr>
-        <w:t xml:space="preserve">status  </w:t>
-      </w:r>
-      <w:r>
-        <w:rPr>
-          <w:rFonts w:ascii="Consolas" w:hAnsi="Consolas" w:cs="Consolas"/>
-          <w:b w:val="0"/>
-          <w:sz w:val="32"/>
-          <w:szCs w:val="32"/>
-        </w:rPr>
-        <w:t>(</w:t>
-      </w:r>
-      <w:proofErr w:type="gramEnd"/>
-      <w:r>
-        <w:rPr>
-          <w:rFonts w:ascii="Consolas" w:hAnsi="Consolas" w:cs="Consolas"/>
-          <w:b w:val="0"/>
-          <w:sz w:val="32"/>
-          <w:szCs w:val="32"/>
-        </w:rPr>
-        <w:t>git status –s if you want)</w:t>
+        <w:t xml:space="preserve">git status  </w:t>
+      </w:r>
+      <w:r>
+        <w:rPr>
+          <w:rFonts w:ascii="Consolas" w:hAnsi="Consolas" w:cs="Consolas"/>
+          <w:b w:val="0"/>
+          <w:sz w:val="32"/>
+          <w:szCs w:val="32"/>
+        </w:rPr>
+        <w:t>(git status –s if you want)</w:t>
       </w:r>
     </w:p>
     <w:p>
@@ -3026,8 +2927,17 @@
           <w:sz w:val="24"/>
           <w:szCs w:val="24"/>
         </w:rPr>
+        <w:t xml:space="preserve">The version that’s listed as “Changes not staged for commit” is in the Working Directory.  The phrase implies that this version’s “next step” or </w:t>
+      </w:r>
+      <w:r>
+        <w:rPr>
+          <w:rFonts w:ascii="Consolas" w:hAnsi="Consolas" w:cs="Consolas"/>
+          <w:b w:val="0"/>
+          <w:sz w:val="24"/>
+          <w:szCs w:val="24"/>
+        </w:rPr>
         <w:lastRenderedPageBreak/>
-        <w:t>The version that’s listed as “Changes not staged for commit” is in the Working Directory.  The phrase implies that this version’s “next step” or “next level for promotion” is to the Staging Area, since it’s currently “not staged”.)</w:t>
+        <w:t>“next level for promotion” is to the Staging Area, since it’s currently “not staged”.)</w:t>
       </w:r>
     </w:p>
     <w:p>
@@ -3435,6 +3345,7 @@
         </w:rPr>
         <w:t>add</w:t>
       </w:r>
+      <w:proofErr w:type="gramEnd"/>
       <w:r>
         <w:rPr>
           <w:rFonts w:ascii="Consolas" w:hAnsi="Consolas" w:cs="Consolas"/>
@@ -3451,7 +3362,6 @@
         </w:rPr>
         <w:t>.</w:t>
       </w:r>
-      <w:proofErr w:type="gramEnd"/>
     </w:p>
     <w:p>
       <w:pPr>
@@ -3807,7 +3717,6 @@
         </w:rPr>
         <w:t>--</w:t>
       </w:r>
-      <w:proofErr w:type="gramStart"/>
       <w:r>
         <w:rPr>
           <w:rFonts w:ascii="Consolas" w:hAnsi="Consolas" w:cs="Consolas"/>
@@ -3825,7 +3734,6 @@
         </w:rPr>
         <w:t>(</w:t>
       </w:r>
-      <w:proofErr w:type="gramEnd"/>
       <w:r>
         <w:rPr>
           <w:rFonts w:ascii="Consolas" w:hAnsi="Consolas" w:cs="Consolas"/>
@@ -5048,25 +4956,7 @@
           <w:sz w:val="24"/>
           <w:szCs w:val="24"/>
         </w:rPr>
-        <w:t xml:space="preserve"> Let’s try a more complex version of the log command that includes selected pieces of history information formatted in a specific way.  Be careful of your typing - note the colon after “format”, the double hyphens, and the </w:t>
-      </w:r>
-      <w:proofErr w:type="gramStart"/>
-      <w:r>
-        <w:rPr>
-          <w:rFonts w:ascii="Consolas" w:hAnsi="Consolas" w:cs="Consolas"/>
-          <w:sz w:val="24"/>
-          <w:szCs w:val="24"/>
-        </w:rPr>
-        <w:t>double  quotes</w:t>
-      </w:r>
-      <w:proofErr w:type="gramEnd"/>
-      <w:r>
-        <w:rPr>
-          <w:rFonts w:ascii="Consolas" w:hAnsi="Consolas" w:cs="Consolas"/>
-          <w:sz w:val="24"/>
-          <w:szCs w:val="24"/>
-        </w:rPr>
-        <w:t>.</w:t>
+        <w:t xml:space="preserve"> Let’s try a more complex version of the log command that includes selected pieces of history information formatted in a specific way.  Be careful of your typing - note the colon after “format”, the double hyphens, and the double  quotes.</w:t>
       </w:r>
     </w:p>
     <w:p>
@@ -6753,17 +6643,7 @@
     <w:p>
       <w:pPr>
         <w:pStyle w:val="CodeSnippetSub"/>
-        <w:rPr>
-          <w:rFonts w:ascii="Consolas" w:eastAsiaTheme="minorHAnsi" w:hAnsi="Consolas" w:cs="Consolas"/>
-          <w:b/>
-          <w:sz w:val="24"/>
-          <w:szCs w:val="24"/>
-        </w:rPr>
-      </w:pPr>
-    </w:p>
-    <w:p>
-      <w:pPr>
-        <w:pStyle w:val="CodeSnippetSub"/>
+        <w:ind w:left="0"/>
         <w:rPr>
           <w:rFonts w:ascii="Consolas" w:eastAsiaTheme="minorHAnsi" w:hAnsi="Consolas" w:cs="Consolas"/>
           <w:sz w:val="24"/>
@@ -7076,77 +6956,35 @@
     </w:p>
     <w:p>
       <w:pPr>
-        <w:pStyle w:val="CodeSnippetSub"/>
-        <w:rPr>
-          <w:rFonts w:ascii="Consolas" w:eastAsiaTheme="minorHAnsi" w:hAnsi="Consolas" w:cs="Consolas"/>
-          <w:sz w:val="32"/>
-          <w:szCs w:val="32"/>
-        </w:rPr>
-      </w:pPr>
-    </w:p>
-    <w:p>
-      <w:pPr>
-        <w:rPr>
-          <w:rFonts w:ascii="Consolas" w:hAnsi="Consolas" w:cs="Consolas"/>
-          <w:sz w:val="32"/>
-          <w:szCs w:val="32"/>
-        </w:rPr>
-      </w:pPr>
-      <w:r>
-        <w:rPr>
-          <w:rFonts w:ascii="Consolas" w:hAnsi="Consolas" w:cs="Consolas"/>
-          <w:sz w:val="32"/>
-          <w:szCs w:val="32"/>
-        </w:rPr>
-        <w:t xml:space="preserve">                     END OF LAB</w:t>
-      </w:r>
-    </w:p>
-    <w:p>
-      <w:pPr>
-        <w:pStyle w:val="CodeSnippetSub"/>
-        <w:rPr>
-          <w:rFonts w:ascii="Consolas" w:eastAsiaTheme="minorHAnsi" w:hAnsi="Consolas" w:cs="Consolas"/>
-          <w:b/>
-          <w:sz w:val="32"/>
-          <w:szCs w:val="32"/>
-        </w:rPr>
-      </w:pPr>
-    </w:p>
-    <w:p/>
-    <w:p/>
-    <w:p/>
-    <w:p/>
-    <w:p/>
-    <w:p/>
-    <w:p/>
-    <w:p/>
-    <w:p/>
-    <w:p/>
-    <w:p/>
-    <w:p/>
-    <w:p/>
-    <w:p/>
-    <w:p/>
-    <w:p/>
-    <w:p/>
-    <w:p/>
-    <w:p/>
-    <w:p/>
-    <w:p/>
-    <w:p/>
-    <w:p/>
-    <w:p/>
-    <w:p/>
-    <w:p/>
-    <w:p/>
-    <w:p>
-      <w:pPr>
-        <w:tabs>
-          <w:tab w:val="left" w:pos="3479"/>
-        </w:tabs>
-      </w:pPr>
-      <w:r>
-        <w:tab/>
+        <w:rPr>
+          <w:rFonts w:ascii="Consolas" w:hAnsi="Consolas" w:cs="Consolas"/>
+          <w:sz w:val="32"/>
+          <w:szCs w:val="32"/>
+        </w:rPr>
+      </w:pPr>
+      <w:r>
+        <w:rPr>
+          <w:rFonts w:ascii="Consolas" w:hAnsi="Consolas" w:cs="Consolas"/>
+          <w:sz w:val="32"/>
+          <w:szCs w:val="32"/>
+        </w:rPr>
+        <w:t xml:space="preserve">                       </w:t>
+      </w:r>
+      <w:r>
+        <w:rPr>
+          <w:rFonts w:ascii="Consolas" w:hAnsi="Consolas" w:cs="Consolas"/>
+          <w:sz w:val="32"/>
+          <w:szCs w:val="32"/>
+        </w:rPr>
+        <w:t>END OF LA</w:t>
+      </w:r>
+      <w:r>
+        <w:rPr>
+          <w:rFonts w:ascii="Consolas" w:hAnsi="Consolas" w:cs="Consolas"/>
+          <w:sz w:val="32"/>
+          <w:szCs w:val="32"/>
+        </w:rPr>
+        <w:t>B</w:t>
       </w:r>
     </w:p>
     <w:sectPr>
@@ -7162,7 +7000,7 @@
 </file>
 
 <file path=word/endnotes.xml><?xml version="1.0" encoding="utf-8"?>
-<w:endnotes xmlns:wpc="http://schemas.microsoft.com/office/word/2010/wordprocessingCanvas" xmlns:cx="http://schemas.microsoft.com/office/drawing/2014/chartex" xmlns:cx1="http://schemas.microsoft.com/office/drawing/2015/9/8/chartex" xmlns:cx2="http://schemas.microsoft.com/office/drawing/2015/10/21/chartex" xmlns:cx3="http://schemas.microsoft.com/office/drawing/2016/5/9/chartex" xmlns:cx4="http://schemas.microsoft.com/office/drawing/2016/5/10/chartex" xmlns:cx5="http://schemas.microsoft.com/office/drawing/2016/5/11/chartex" xmlns:cx6="http://schemas.microsoft.com/office/drawing/2016/5/12/chartex" xmlns:cx7="http://schemas.microsoft.com/office/drawing/2016/5/13/chartex" xmlns:cx8="http://schemas.microsoft.com/office/drawing/2016/5/14/chartex" xmlns:mc="http://schemas.openxmlformats.org/markup-compatibility/2006" xmlns:aink="http://schemas.microsoft.com/office/drawing/2016/ink" xmlns:am3d="http://schemas.microsoft.com/office/drawing/2017/model3d" xmlns:o="urn:schemas-microsoft-com:office:office" xmlns:r="http://schemas.openxmlformats.org/officeDocument/2006/relationships" xmlns:m="http://schemas.openxmlformats.org/officeDocument/2006/math" xmlns:v="urn:schemas-microsoft-com:vml" xmlns:wp14="http://schemas.microsoft.com/office/word/2010/wordprocessingDrawing" xmlns:wp="http://schemas.openxmlformats.org/drawingml/2006/wordprocessingDrawing" xmlns:w10="urn:schemas-microsoft-com:office:word" xmlns:w="http://schemas.openxmlformats.org/wordprocessingml/2006/main" xmlns:w14="http://schemas.microsoft.com/office/word/2010/wordml" xmlns:w15="http://schemas.microsoft.com/office/word/2012/wordml" xmlns:w16cex="http://schemas.microsoft.com/office/word/2018/wordml/cex" xmlns:w16cid="http://schemas.microsoft.com/office/word/2016/wordml/cid" xmlns:w16="http://schemas.microsoft.com/office/word/2018/wordml" xmlns:w16sdtdh="http://schemas.microsoft.com/office/word/2020/wordml/sdtdatahash" xmlns:w16se="http://schemas.microsoft.com/office/word/2015/wordml/symex" xmlns:wpg="http://schemas.microsoft.com/office/word/2010/wordprocessingGroup" xmlns:wpi="http://schemas.microsoft.com/office/word/2010/wordprocessingInk" xmlns:wne="http://schemas.microsoft.com/office/word/2006/wordml" xmlns:wps="http://schemas.microsoft.com/office/word/2010/wordprocessingShape" mc:Ignorable="w14 w15 w16se w16cid w16 w16cex w16sdtdh wp14">
+<w:endnotes xmlns:wpc="http://schemas.microsoft.com/office/word/2010/wordprocessingCanvas" xmlns:cx="http://schemas.microsoft.com/office/drawing/2014/chartex" xmlns:cx1="http://schemas.microsoft.com/office/drawing/2015/9/8/chartex" xmlns:cx2="http://schemas.microsoft.com/office/drawing/2015/10/21/chartex" xmlns:cx3="http://schemas.microsoft.com/office/drawing/2016/5/9/chartex" xmlns:cx4="http://schemas.microsoft.com/office/drawing/2016/5/10/chartex" xmlns:cx5="http://schemas.microsoft.com/office/drawing/2016/5/11/chartex" xmlns:cx6="http://schemas.microsoft.com/office/drawing/2016/5/12/chartex" xmlns:cx7="http://schemas.microsoft.com/office/drawing/2016/5/13/chartex" xmlns:cx8="http://schemas.microsoft.com/office/drawing/2016/5/14/chartex" xmlns:mc="http://schemas.openxmlformats.org/markup-compatibility/2006" xmlns:aink="http://schemas.microsoft.com/office/drawing/2016/ink" xmlns:am3d="http://schemas.microsoft.com/office/drawing/2017/model3d" xmlns:o="urn:schemas-microsoft-com:office:office" xmlns:oel="http://schemas.microsoft.com/office/2019/extlst" xmlns:r="http://schemas.openxmlformats.org/officeDocument/2006/relationships" xmlns:m="http://schemas.openxmlformats.org/officeDocument/2006/math" xmlns:v="urn:schemas-microsoft-com:vml" xmlns:wp14="http://schemas.microsoft.com/office/word/2010/wordprocessingDrawing" xmlns:wp="http://schemas.openxmlformats.org/drawingml/2006/wordprocessingDrawing" xmlns:w10="urn:schemas-microsoft-com:office:word" xmlns:w="http://schemas.openxmlformats.org/wordprocessingml/2006/main" xmlns:w14="http://schemas.microsoft.com/office/word/2010/wordml" xmlns:w15="http://schemas.microsoft.com/office/word/2012/wordml" xmlns:w16cex="http://schemas.microsoft.com/office/word/2018/wordml/cex" xmlns:w16cid="http://schemas.microsoft.com/office/word/2016/wordml/cid" xmlns:w16="http://schemas.microsoft.com/office/word/2018/wordml" xmlns:w16sdtdh="http://schemas.microsoft.com/office/word/2020/wordml/sdtdatahash" xmlns:w16se="http://schemas.microsoft.com/office/word/2015/wordml/symex" xmlns:wpg="http://schemas.microsoft.com/office/word/2010/wordprocessingGroup" xmlns:wpi="http://schemas.microsoft.com/office/word/2010/wordprocessingInk" xmlns:wne="http://schemas.microsoft.com/office/word/2006/wordml" xmlns:wps="http://schemas.microsoft.com/office/word/2010/wordprocessingShape" mc:Ignorable="w14 w15 w16se w16cid w16 w16cex w16sdtdh wp14">
   <w:endnote w:type="separator" w:id="-1">
     <w:p>
       <w:pPr>
@@ -7187,7 +7025,7 @@
 </file>
 
 <file path=word/footer1.xml><?xml version="1.0" encoding="utf-8"?>
-<w:ftr xmlns:wpc="http://schemas.microsoft.com/office/word/2010/wordprocessingCanvas" xmlns:cx="http://schemas.microsoft.com/office/drawing/2014/chartex" xmlns:cx1="http://schemas.microsoft.com/office/drawing/2015/9/8/chartex" xmlns:cx2="http://schemas.microsoft.com/office/drawing/2015/10/21/chartex" xmlns:cx3="http://schemas.microsoft.com/office/drawing/2016/5/9/chartex" xmlns:cx4="http://schemas.microsoft.com/office/drawing/2016/5/10/chartex" xmlns:cx5="http://schemas.microsoft.com/office/drawing/2016/5/11/chartex" xmlns:cx6="http://schemas.microsoft.com/office/drawing/2016/5/12/chartex" xmlns:cx7="http://schemas.microsoft.com/office/drawing/2016/5/13/chartex" xmlns:cx8="http://schemas.microsoft.com/office/drawing/2016/5/14/chartex" xmlns:mc="http://schemas.openxmlformats.org/markup-compatibility/2006" xmlns:aink="http://schemas.microsoft.com/office/drawing/2016/ink" xmlns:am3d="http://schemas.microsoft.com/office/drawing/2017/model3d" xmlns:o="urn:schemas-microsoft-com:office:office" xmlns:r="http://schemas.openxmlformats.org/officeDocument/2006/relationships" xmlns:m="http://schemas.openxmlformats.org/officeDocument/2006/math" xmlns:v="urn:schemas-microsoft-com:vml" xmlns:wp14="http://schemas.microsoft.com/office/word/2010/wordprocessingDrawing" xmlns:wp="http://schemas.openxmlformats.org/drawingml/2006/wordprocessingDrawing" xmlns:w10="urn:schemas-microsoft-com:office:word" xmlns:w="http://schemas.openxmlformats.org/wordprocessingml/2006/main" xmlns:w14="http://schemas.microsoft.com/office/word/2010/wordml" xmlns:w15="http://schemas.microsoft.com/office/word/2012/wordml" xmlns:w16cex="http://schemas.microsoft.com/office/word/2018/wordml/cex" xmlns:w16cid="http://schemas.microsoft.com/office/word/2016/wordml/cid" xmlns:w16="http://schemas.microsoft.com/office/word/2018/wordml" xmlns:w16sdtdh="http://schemas.microsoft.com/office/word/2020/wordml/sdtdatahash" xmlns:w16se="http://schemas.microsoft.com/office/word/2015/wordml/symex" xmlns:wpg="http://schemas.microsoft.com/office/word/2010/wordprocessingGroup" xmlns:wpi="http://schemas.microsoft.com/office/word/2010/wordprocessingInk" xmlns:wne="http://schemas.microsoft.com/office/word/2006/wordml" xmlns:wps="http://schemas.microsoft.com/office/word/2010/wordprocessingShape" mc:Ignorable="w14 w15 w16se w16cid w16 w16cex w16sdtdh wp14">
+<w:ftr xmlns:wpc="http://schemas.microsoft.com/office/word/2010/wordprocessingCanvas" xmlns:cx="http://schemas.microsoft.com/office/drawing/2014/chartex" xmlns:cx1="http://schemas.microsoft.com/office/drawing/2015/9/8/chartex" xmlns:cx2="http://schemas.microsoft.com/office/drawing/2015/10/21/chartex" xmlns:cx3="http://schemas.microsoft.com/office/drawing/2016/5/9/chartex" xmlns:cx4="http://schemas.microsoft.com/office/drawing/2016/5/10/chartex" xmlns:cx5="http://schemas.microsoft.com/office/drawing/2016/5/11/chartex" xmlns:cx6="http://schemas.microsoft.com/office/drawing/2016/5/12/chartex" xmlns:cx7="http://schemas.microsoft.com/office/drawing/2016/5/13/chartex" xmlns:cx8="http://schemas.microsoft.com/office/drawing/2016/5/14/chartex" xmlns:mc="http://schemas.openxmlformats.org/markup-compatibility/2006" xmlns:aink="http://schemas.microsoft.com/office/drawing/2016/ink" xmlns:am3d="http://schemas.microsoft.com/office/drawing/2017/model3d" xmlns:o="urn:schemas-microsoft-com:office:office" xmlns:oel="http://schemas.microsoft.com/office/2019/extlst" xmlns:r="http://schemas.openxmlformats.org/officeDocument/2006/relationships" xmlns:m="http://schemas.openxmlformats.org/officeDocument/2006/math" xmlns:v="urn:schemas-microsoft-com:vml" xmlns:wp14="http://schemas.microsoft.com/office/word/2010/wordprocessingDrawing" xmlns:wp="http://schemas.openxmlformats.org/drawingml/2006/wordprocessingDrawing" xmlns:w10="urn:schemas-microsoft-com:office:word" xmlns:w="http://schemas.openxmlformats.org/wordprocessingml/2006/main" xmlns:w14="http://schemas.microsoft.com/office/word/2010/wordml" xmlns:w15="http://schemas.microsoft.com/office/word/2012/wordml" xmlns:w16cex="http://schemas.microsoft.com/office/word/2018/wordml/cex" xmlns:w16cid="http://schemas.microsoft.com/office/word/2016/wordml/cid" xmlns:w16="http://schemas.microsoft.com/office/word/2018/wordml" xmlns:w16sdtdh="http://schemas.microsoft.com/office/word/2020/wordml/sdtdatahash" xmlns:w16se="http://schemas.microsoft.com/office/word/2015/wordml/symex" xmlns:wpg="http://schemas.microsoft.com/office/word/2010/wordprocessingGroup" xmlns:wpi="http://schemas.microsoft.com/office/word/2010/wordprocessingInk" xmlns:wne="http://schemas.microsoft.com/office/word/2006/wordml" xmlns:wps="http://schemas.microsoft.com/office/word/2010/wordprocessingShape" mc:Ignorable="w14 w15 w16se w16cid w16 w16cex w16sdtdh wp14">
   <w:p>
     <w:pPr>
       <w:pStyle w:val="Footer"/>
@@ -7327,7 +7165,6 @@
                                 <w:dataBinding w:prefixMappings="xmlns:ns0='http://purl.org/dc/elements/1.1/' xmlns:ns1='http://schemas.openxmlformats.org/package/2006/metadata/core-properties' " w:xpath="/ns1:coreProperties[1]/ns0:creator[1]" w:storeItemID="{6C3C8BC8-F283-45AE-878A-BAB7291924A1}"/>
                                 <w:text/>
                               </w:sdtPr>
-                              <w:sdtEndPr/>
                               <w:sdtContent>
                                 <w:r>
                                   <w:rPr>
@@ -7440,7 +7277,7 @@
       <w:t>© 202</w:t>
     </w:r>
     <w:r>
-      <w:t>2</w:t>
+      <w:t>3</w:t>
     </w:r>
     <w:r>
       <w:t xml:space="preserve"> Brent Laster</w:t>
@@ -7456,7 +7293,7 @@
 </file>
 
 <file path=word/footnotes.xml><?xml version="1.0" encoding="utf-8"?>
-<w:footnotes xmlns:wpc="http://schemas.microsoft.com/office/word/2010/wordprocessingCanvas" xmlns:cx="http://schemas.microsoft.com/office/drawing/2014/chartex" xmlns:cx1="http://schemas.microsoft.com/office/drawing/2015/9/8/chartex" xmlns:cx2="http://schemas.microsoft.com/office/drawing/2015/10/21/chartex" xmlns:cx3="http://schemas.microsoft.com/office/drawing/2016/5/9/chartex" xmlns:cx4="http://schemas.microsoft.com/office/drawing/2016/5/10/chartex" xmlns:cx5="http://schemas.microsoft.com/office/drawing/2016/5/11/chartex" xmlns:cx6="http://schemas.microsoft.com/office/drawing/2016/5/12/chartex" xmlns:cx7="http://schemas.microsoft.com/office/drawing/2016/5/13/chartex" xmlns:cx8="http://schemas.microsoft.com/office/drawing/2016/5/14/chartex" xmlns:mc="http://schemas.openxmlformats.org/markup-compatibility/2006" xmlns:aink="http://schemas.microsoft.com/office/drawing/2016/ink" xmlns:am3d="http://schemas.microsoft.com/office/drawing/2017/model3d" xmlns:o="urn:schemas-microsoft-com:office:office" xmlns:r="http://schemas.openxmlformats.org/officeDocument/2006/relationships" xmlns:m="http://schemas.openxmlformats.org/officeDocument/2006/math" xmlns:v="urn:schemas-microsoft-com:vml" xmlns:wp14="http://schemas.microsoft.com/office/word/2010/wordprocessingDrawing" xmlns:wp="http://schemas.openxmlformats.org/drawingml/2006/wordprocessingDrawing" xmlns:w10="urn:schemas-microsoft-com:office:word" xmlns:w="http://schemas.openxmlformats.org/wordprocessingml/2006/main" xmlns:w14="http://schemas.microsoft.com/office/word/2010/wordml" xmlns:w15="http://schemas.microsoft.com/office/word/2012/wordml" xmlns:w16cex="http://schemas.microsoft.com/office/word/2018/wordml/cex" xmlns:w16cid="http://schemas.microsoft.com/office/word/2016/wordml/cid" xmlns:w16="http://schemas.microsoft.com/office/word/2018/wordml" xmlns:w16sdtdh="http://schemas.microsoft.com/office/word/2020/wordml/sdtdatahash" xmlns:w16se="http://schemas.microsoft.com/office/word/2015/wordml/symex" xmlns:wpg="http://schemas.microsoft.com/office/word/2010/wordprocessingGroup" xmlns:wpi="http://schemas.microsoft.com/office/word/2010/wordprocessingInk" xmlns:wne="http://schemas.microsoft.com/office/word/2006/wordml" xmlns:wps="http://schemas.microsoft.com/office/word/2010/wordprocessingShape" mc:Ignorable="w14 w15 w16se w16cid w16 w16cex w16sdtdh wp14">
+<w:footnotes xmlns:wpc="http://schemas.microsoft.com/office/word/2010/wordprocessingCanvas" xmlns:cx="http://schemas.microsoft.com/office/drawing/2014/chartex" xmlns:cx1="http://schemas.microsoft.com/office/drawing/2015/9/8/chartex" xmlns:cx2="http://schemas.microsoft.com/office/drawing/2015/10/21/chartex" xmlns:cx3="http://schemas.microsoft.com/office/drawing/2016/5/9/chartex" xmlns:cx4="http://schemas.microsoft.com/office/drawing/2016/5/10/chartex" xmlns:cx5="http://schemas.microsoft.com/office/drawing/2016/5/11/chartex" xmlns:cx6="http://schemas.microsoft.com/office/drawing/2016/5/12/chartex" xmlns:cx7="http://schemas.microsoft.com/office/drawing/2016/5/13/chartex" xmlns:cx8="http://schemas.microsoft.com/office/drawing/2016/5/14/chartex" xmlns:mc="http://schemas.openxmlformats.org/markup-compatibility/2006" xmlns:aink="http://schemas.microsoft.com/office/drawing/2016/ink" xmlns:am3d="http://schemas.microsoft.com/office/drawing/2017/model3d" xmlns:o="urn:schemas-microsoft-com:office:office" xmlns:oel="http://schemas.microsoft.com/office/2019/extlst" xmlns:r="http://schemas.openxmlformats.org/officeDocument/2006/relationships" xmlns:m="http://schemas.openxmlformats.org/officeDocument/2006/math" xmlns:v="urn:schemas-microsoft-com:vml" xmlns:wp14="http://schemas.microsoft.com/office/word/2010/wordprocessingDrawing" xmlns:wp="http://schemas.openxmlformats.org/drawingml/2006/wordprocessingDrawing" xmlns:w10="urn:schemas-microsoft-com:office:word" xmlns:w="http://schemas.openxmlformats.org/wordprocessingml/2006/main" xmlns:w14="http://schemas.microsoft.com/office/word/2010/wordml" xmlns:w15="http://schemas.microsoft.com/office/word/2012/wordml" xmlns:w16cex="http://schemas.microsoft.com/office/word/2018/wordml/cex" xmlns:w16cid="http://schemas.microsoft.com/office/word/2016/wordml/cid" xmlns:w16="http://schemas.microsoft.com/office/word/2018/wordml" xmlns:w16sdtdh="http://schemas.microsoft.com/office/word/2020/wordml/sdtdatahash" xmlns:w16se="http://schemas.microsoft.com/office/word/2015/wordml/symex" xmlns:wpg="http://schemas.microsoft.com/office/word/2010/wordprocessingGroup" xmlns:wpi="http://schemas.microsoft.com/office/word/2010/wordprocessingInk" xmlns:wne="http://schemas.microsoft.com/office/word/2006/wordml" xmlns:wps="http://schemas.microsoft.com/office/word/2010/wordprocessingShape" mc:Ignorable="w14 w15 w16se w16cid w16 w16cex w16sdtdh wp14">
   <w:footnote w:type="separator" w:id="-1">
     <w:p>
       <w:pPr>
@@ -7481,7 +7318,7 @@
 </file>
 
 <file path=word/header1.xml><?xml version="1.0" encoding="utf-8"?>
-<w:hdr xmlns:wpc="http://schemas.microsoft.com/office/word/2010/wordprocessingCanvas" xmlns:cx="http://schemas.microsoft.com/office/drawing/2014/chartex" xmlns:cx1="http://schemas.microsoft.com/office/drawing/2015/9/8/chartex" xmlns:cx2="http://schemas.microsoft.com/office/drawing/2015/10/21/chartex" xmlns:cx3="http://schemas.microsoft.com/office/drawing/2016/5/9/chartex" xmlns:cx4="http://schemas.microsoft.com/office/drawing/2016/5/10/chartex" xmlns:cx5="http://schemas.microsoft.com/office/drawing/2016/5/11/chartex" xmlns:cx6="http://schemas.microsoft.com/office/drawing/2016/5/12/chartex" xmlns:cx7="http://schemas.microsoft.com/office/drawing/2016/5/13/chartex" xmlns:cx8="http://schemas.microsoft.com/office/drawing/2016/5/14/chartex" xmlns:mc="http://schemas.openxmlformats.org/markup-compatibility/2006" xmlns:aink="http://schemas.microsoft.com/office/drawing/2016/ink" xmlns:am3d="http://schemas.microsoft.com/office/drawing/2017/model3d" xmlns:o="urn:schemas-microsoft-com:office:office" xmlns:r="http://schemas.openxmlformats.org/officeDocument/2006/relationships" xmlns:m="http://schemas.openxmlformats.org/officeDocument/2006/math" xmlns:v="urn:schemas-microsoft-com:vml" xmlns:wp14="http://schemas.microsoft.com/office/word/2010/wordprocessingDrawing" xmlns:wp="http://schemas.openxmlformats.org/drawingml/2006/wordprocessingDrawing" xmlns:w10="urn:schemas-microsoft-com:office:word" xmlns:w="http://schemas.openxmlformats.org/wordprocessingml/2006/main" xmlns:w14="http://schemas.microsoft.com/office/word/2010/wordml" xmlns:w15="http://schemas.microsoft.com/office/word/2012/wordml" xmlns:w16cex="http://schemas.microsoft.com/office/word/2018/wordml/cex" xmlns:w16cid="http://schemas.microsoft.com/office/word/2016/wordml/cid" xmlns:w16="http://schemas.microsoft.com/office/word/2018/wordml" xmlns:w16sdtdh="http://schemas.microsoft.com/office/word/2020/wordml/sdtdatahash" xmlns:w16se="http://schemas.microsoft.com/office/word/2015/wordml/symex" xmlns:wpg="http://schemas.microsoft.com/office/word/2010/wordprocessingGroup" xmlns:wpi="http://schemas.microsoft.com/office/word/2010/wordprocessingInk" xmlns:wne="http://schemas.microsoft.com/office/word/2006/wordml" xmlns:wps="http://schemas.microsoft.com/office/word/2010/wordprocessingShape" mc:Ignorable="w14 w15 w16se w16cid w16 w16cex w16sdtdh wp14">
+<w:hdr xmlns:wpc="http://schemas.microsoft.com/office/word/2010/wordprocessingCanvas" xmlns:cx="http://schemas.microsoft.com/office/drawing/2014/chartex" xmlns:cx1="http://schemas.microsoft.com/office/drawing/2015/9/8/chartex" xmlns:cx2="http://schemas.microsoft.com/office/drawing/2015/10/21/chartex" xmlns:cx3="http://schemas.microsoft.com/office/drawing/2016/5/9/chartex" xmlns:cx4="http://schemas.microsoft.com/office/drawing/2016/5/10/chartex" xmlns:cx5="http://schemas.microsoft.com/office/drawing/2016/5/11/chartex" xmlns:cx6="http://schemas.microsoft.com/office/drawing/2016/5/12/chartex" xmlns:cx7="http://schemas.microsoft.com/office/drawing/2016/5/13/chartex" xmlns:cx8="http://schemas.microsoft.com/office/drawing/2016/5/14/chartex" xmlns:mc="http://schemas.openxmlformats.org/markup-compatibility/2006" xmlns:aink="http://schemas.microsoft.com/office/drawing/2016/ink" xmlns:am3d="http://schemas.microsoft.com/office/drawing/2017/model3d" xmlns:o="urn:schemas-microsoft-com:office:office" xmlns:oel="http://schemas.microsoft.com/office/2019/extlst" xmlns:r="http://schemas.openxmlformats.org/officeDocument/2006/relationships" xmlns:m="http://schemas.openxmlformats.org/officeDocument/2006/math" xmlns:v="urn:schemas-microsoft-com:vml" xmlns:wp14="http://schemas.microsoft.com/office/word/2010/wordprocessingDrawing" xmlns:wp="http://schemas.openxmlformats.org/drawingml/2006/wordprocessingDrawing" xmlns:w10="urn:schemas-microsoft-com:office:word" xmlns:w="http://schemas.openxmlformats.org/wordprocessingml/2006/main" xmlns:w14="http://schemas.microsoft.com/office/word/2010/wordml" xmlns:w15="http://schemas.microsoft.com/office/word/2012/wordml" xmlns:w16cex="http://schemas.microsoft.com/office/word/2018/wordml/cex" xmlns:w16cid="http://schemas.microsoft.com/office/word/2016/wordml/cid" xmlns:w16="http://schemas.microsoft.com/office/word/2018/wordml" xmlns:w16sdtdh="http://schemas.microsoft.com/office/word/2020/wordml/sdtdatahash" xmlns:w16se="http://schemas.microsoft.com/office/word/2015/wordml/symex" xmlns:wpg="http://schemas.microsoft.com/office/word/2010/wordprocessingGroup" xmlns:wpi="http://schemas.microsoft.com/office/word/2010/wordprocessingInk" xmlns:wne="http://schemas.microsoft.com/office/word/2006/wordml" xmlns:wps="http://schemas.microsoft.com/office/word/2010/wordprocessingShape" mc:Ignorable="w14 w15 w16se w16cid w16 w16cex w16sdtdh wp14">
   <w:sdt>
     <w:sdtPr>
       <w:id w:val="1544558679"/>
@@ -7490,7 +7327,6 @@
         <w:docPartUnique/>
       </w:docPartObj>
     </w:sdtPr>
-    <w:sdtEndPr/>
     <w:sdtContent>
       <w:p>
         <w:pPr>

</xml_diff>

<commit_message>
Update git4 lab 1 to 2.3
</commit_message>
<xml_diff>
--- a/git4-1-labs.docx
+++ b/git4-1-labs.docx
@@ -1,6 +1,6 @@
 
 <file path=word/document.xml><?xml version="1.0" encoding="utf-8"?>
-<w:document xmlns:wpc="http://schemas.microsoft.com/office/word/2010/wordprocessingCanvas" xmlns:cx="http://schemas.microsoft.com/office/drawing/2014/chartex" xmlns:cx1="http://schemas.microsoft.com/office/drawing/2015/9/8/chartex" xmlns:cx2="http://schemas.microsoft.com/office/drawing/2015/10/21/chartex" xmlns:cx3="http://schemas.microsoft.com/office/drawing/2016/5/9/chartex" xmlns:cx4="http://schemas.microsoft.com/office/drawing/2016/5/10/chartex" xmlns:cx5="http://schemas.microsoft.com/office/drawing/2016/5/11/chartex" xmlns:cx6="http://schemas.microsoft.com/office/drawing/2016/5/12/chartex" xmlns:cx7="http://schemas.microsoft.com/office/drawing/2016/5/13/chartex" xmlns:cx8="http://schemas.microsoft.com/office/drawing/2016/5/14/chartex" xmlns:mc="http://schemas.openxmlformats.org/markup-compatibility/2006" xmlns:aink="http://schemas.microsoft.com/office/drawing/2016/ink" xmlns:am3d="http://schemas.microsoft.com/office/drawing/2017/model3d" xmlns:o="urn:schemas-microsoft-com:office:office" xmlns:oel="http://schemas.microsoft.com/office/2019/extlst" xmlns:r="http://schemas.openxmlformats.org/officeDocument/2006/relationships" xmlns:m="http://schemas.openxmlformats.org/officeDocument/2006/math" xmlns:v="urn:schemas-microsoft-com:vml" xmlns:wp14="http://schemas.microsoft.com/office/word/2010/wordprocessingDrawing" xmlns:wp="http://schemas.openxmlformats.org/drawingml/2006/wordprocessingDrawing" xmlns:w10="urn:schemas-microsoft-com:office:word" xmlns:w="http://schemas.openxmlformats.org/wordprocessingml/2006/main" xmlns:w14="http://schemas.microsoft.com/office/word/2010/wordml" xmlns:w15="http://schemas.microsoft.com/office/word/2012/wordml" xmlns:w16cex="http://schemas.microsoft.com/office/word/2018/wordml/cex" xmlns:w16cid="http://schemas.microsoft.com/office/word/2016/wordml/cid" xmlns:w16="http://schemas.microsoft.com/office/word/2018/wordml" xmlns:w16sdtdh="http://schemas.microsoft.com/office/word/2020/wordml/sdtdatahash" xmlns:w16se="http://schemas.microsoft.com/office/word/2015/wordml/symex" xmlns:wpg="http://schemas.microsoft.com/office/word/2010/wordprocessingGroup" xmlns:wpi="http://schemas.microsoft.com/office/word/2010/wordprocessingInk" xmlns:wne="http://schemas.microsoft.com/office/word/2006/wordml" xmlns:wps="http://schemas.microsoft.com/office/word/2010/wordprocessingShape" mc:Ignorable="w14 w15 w16se w16cid w16 w16cex w16sdtdh wp14">
+<w:document xmlns:wpc="http://schemas.microsoft.com/office/word/2010/wordprocessingCanvas" xmlns:cx="http://schemas.microsoft.com/office/drawing/2014/chartex" xmlns:cx1="http://schemas.microsoft.com/office/drawing/2015/9/8/chartex" xmlns:cx2="http://schemas.microsoft.com/office/drawing/2015/10/21/chartex" xmlns:cx3="http://schemas.microsoft.com/office/drawing/2016/5/9/chartex" xmlns:cx4="http://schemas.microsoft.com/office/drawing/2016/5/10/chartex" xmlns:cx5="http://schemas.microsoft.com/office/drawing/2016/5/11/chartex" xmlns:cx6="http://schemas.microsoft.com/office/drawing/2016/5/12/chartex" xmlns:cx7="http://schemas.microsoft.com/office/drawing/2016/5/13/chartex" xmlns:cx8="http://schemas.microsoft.com/office/drawing/2016/5/14/chartex" xmlns:mc="http://schemas.openxmlformats.org/markup-compatibility/2006" xmlns:aink="http://schemas.microsoft.com/office/drawing/2016/ink" xmlns:am3d="http://schemas.microsoft.com/office/drawing/2017/model3d" xmlns:o="urn:schemas-microsoft-com:office:office" xmlns:oel="http://schemas.microsoft.com/office/2019/extlst" xmlns:r="http://schemas.openxmlformats.org/officeDocument/2006/relationships" xmlns:m="http://schemas.openxmlformats.org/officeDocument/2006/math" xmlns:v="urn:schemas-microsoft-com:vml" xmlns:wp14="http://schemas.microsoft.com/office/word/2010/wordprocessingDrawing" xmlns:wp="http://schemas.openxmlformats.org/drawingml/2006/wordprocessingDrawing" xmlns:w10="urn:schemas-microsoft-com:office:word" xmlns:w="http://schemas.openxmlformats.org/wordprocessingml/2006/main" xmlns:w14="http://schemas.microsoft.com/office/word/2010/wordml" xmlns:w15="http://schemas.microsoft.com/office/word/2012/wordml" xmlns:w16cex="http://schemas.microsoft.com/office/word/2018/wordml/cex" xmlns:w16cid="http://schemas.microsoft.com/office/word/2016/wordml/cid" xmlns:w16="http://schemas.microsoft.com/office/word/2018/wordml" xmlns:w16du="http://schemas.microsoft.com/office/word/2023/wordml/word16du" xmlns:w16sdtdh="http://schemas.microsoft.com/office/word/2020/wordml/sdtdatahash" xmlns:w16se="http://schemas.microsoft.com/office/word/2015/wordml/symex" xmlns:wpg="http://schemas.microsoft.com/office/word/2010/wordprocessingGroup" xmlns:wpi="http://schemas.microsoft.com/office/word/2010/wordprocessingInk" xmlns:wne="http://schemas.microsoft.com/office/word/2006/wordml" xmlns:wps="http://schemas.microsoft.com/office/word/2010/wordprocessingShape" mc:Ignorable="w14 w15 w16se w16cid w16 w16cex w16sdtdh wp14">
   <w:body>
     <w:p>
       <w:pPr>
@@ -71,7 +71,7 @@
           <w:sz w:val="28"/>
           <w:szCs w:val="28"/>
         </w:rPr>
-        <w:t>2</w:t>
+        <w:t>3</w:t>
       </w:r>
     </w:p>
     <w:p>
@@ -91,7 +91,7 @@
           <w:sz w:val="28"/>
           <w:szCs w:val="28"/>
         </w:rPr>
-        <w:t>12/30</w:t>
+        <w:t>05</w:t>
       </w:r>
       <w:r>
         <w:rPr>
@@ -107,7 +107,7 @@
           <w:sz w:val="28"/>
           <w:szCs w:val="28"/>
         </w:rPr>
-        <w:t>2</w:t>
+        <w:t>09</w:t>
       </w:r>
       <w:r>
         <w:rPr>
@@ -115,7 +115,23 @@
           <w:sz w:val="28"/>
           <w:szCs w:val="28"/>
         </w:rPr>
+        <w:t>/</w:t>
+      </w:r>
+      <w:r>
+        <w:rPr>
+          <w:rFonts w:ascii="Arial" w:hAnsi="Arial" w:cs="Arial"/>
+          <w:sz w:val="28"/>
+          <w:szCs w:val="28"/>
+        </w:rPr>
         <w:t>2</w:t>
+      </w:r>
+      <w:r>
+        <w:rPr>
+          <w:rFonts w:ascii="Arial" w:hAnsi="Arial" w:cs="Arial"/>
+          <w:sz w:val="28"/>
+          <w:szCs w:val="28"/>
+        </w:rPr>
+        <w:t>3</w:t>
       </w:r>
       <w:r>
         <w:rPr>
@@ -4242,66 +4258,6 @@
     <w:p>
       <w:pPr>
         <w:pStyle w:val="Heading1"/>
-        <w:ind w:left="720"/>
-        <w:rPr>
-          <w:rFonts w:ascii="Consolas" w:hAnsi="Consolas" w:cs="Consolas"/>
-          <w:b w:val="0"/>
-          <w:sz w:val="24"/>
-          <w:szCs w:val="24"/>
-        </w:rPr>
-      </w:pPr>
-    </w:p>
-    <w:p>
-      <w:pPr>
-        <w:pStyle w:val="Heading1"/>
-        <w:ind w:left="720"/>
-        <w:rPr>
-          <w:rFonts w:ascii="Consolas" w:hAnsi="Consolas" w:cs="Consolas"/>
-          <w:b w:val="0"/>
-          <w:sz w:val="24"/>
-          <w:szCs w:val="24"/>
-        </w:rPr>
-      </w:pPr>
-    </w:p>
-    <w:p>
-      <w:pPr>
-        <w:pStyle w:val="Heading1"/>
-        <w:ind w:left="720"/>
-        <w:rPr>
-          <w:rFonts w:ascii="Consolas" w:hAnsi="Consolas" w:cs="Consolas"/>
-          <w:b w:val="0"/>
-          <w:sz w:val="24"/>
-          <w:szCs w:val="24"/>
-        </w:rPr>
-      </w:pPr>
-    </w:p>
-    <w:p>
-      <w:pPr>
-        <w:pStyle w:val="Heading1"/>
-        <w:ind w:left="720"/>
-        <w:rPr>
-          <w:rFonts w:ascii="Consolas" w:hAnsi="Consolas" w:cs="Consolas"/>
-          <w:b w:val="0"/>
-          <w:sz w:val="24"/>
-          <w:szCs w:val="24"/>
-        </w:rPr>
-      </w:pPr>
-    </w:p>
-    <w:p>
-      <w:pPr>
-        <w:pStyle w:val="Heading1"/>
-        <w:ind w:left="720"/>
-        <w:rPr>
-          <w:rFonts w:ascii="Consolas" w:hAnsi="Consolas" w:cs="Consolas"/>
-          <w:b w:val="0"/>
-          <w:sz w:val="24"/>
-          <w:szCs w:val="24"/>
-        </w:rPr>
-      </w:pPr>
-    </w:p>
-    <w:p>
-      <w:pPr>
-        <w:pStyle w:val="Heading1"/>
         <w:rPr>
           <w:rFonts w:ascii="Consolas" w:hAnsi="Consolas" w:cs="Consolas"/>
           <w:sz w:val="32"/>
@@ -4680,7 +4636,6 @@
           <w:sz w:val="24"/>
           <w:szCs w:val="24"/>
         </w:rPr>
-        <w:lastRenderedPageBreak/>
         <w:t>2.</w:t>
       </w:r>
       <w:r>
@@ -4796,6 +4751,7 @@
           <w:sz w:val="24"/>
           <w:szCs w:val="24"/>
         </w:rPr>
+        <w:lastRenderedPageBreak/>
         <w:t>3.</w:t>
       </w:r>
       <w:r>
@@ -5329,7 +5285,6 @@
           <w:sz w:val="24"/>
           <w:szCs w:val="24"/>
         </w:rPr>
-        <w:lastRenderedPageBreak/>
         <w:t>6.</w:t>
       </w:r>
       <w:r>
@@ -6123,16 +6078,41 @@
           <w:sz w:val="24"/>
           <w:szCs w:val="24"/>
         </w:rPr>
-        <w:t xml:space="preserve"> You should see a similar history as you saw previously.  One thing to note here is you don’t see the original (first) commit.  This is because when </w:t>
-      </w:r>
-      <w:r>
-        <w:rPr>
-          <w:rFonts w:ascii="Consolas" w:hAnsi="Consolas" w:cs="Consolas"/>
-          <w:sz w:val="24"/>
-          <w:szCs w:val="24"/>
-        </w:rPr>
-        <w:lastRenderedPageBreak/>
-        <w:t>specifying ranges via the “..” syntax, Git defines that as essentially everything after the first revision.  Note that you can also run this against an individual file.  Try the command below with your SHA1 values and the first file you added in the repository.</w:t>
+        <w:t xml:space="preserve"> You should see a similar history as you saw previously.  One thing to note here is you don’t see the original (first) commit.  This is because when specifying ranges via the “..” syntax, Git defines that as essentially everything after the first revision.  Note that you can also run this against an individual file</w:t>
+      </w:r>
+      <w:r>
+        <w:rPr>
+          <w:rFonts w:ascii="Consolas" w:hAnsi="Consolas" w:cs="Consolas"/>
+          <w:sz w:val="24"/>
+          <w:szCs w:val="24"/>
+        </w:rPr>
+        <w:t xml:space="preserve"> and use other commands, like </w:t>
+      </w:r>
+      <w:r>
+        <w:rPr>
+          <w:rFonts w:ascii="Consolas" w:hAnsi="Consolas" w:cs="Consolas"/>
+          <w:i/>
+          <w:iCs/>
+          <w:sz w:val="24"/>
+          <w:szCs w:val="24"/>
+        </w:rPr>
+        <w:t>diff</w:t>
+      </w:r>
+      <w:r>
+        <w:rPr>
+          <w:rFonts w:ascii="Consolas" w:hAnsi="Consolas" w:cs="Consolas"/>
+          <w:sz w:val="24"/>
+          <w:szCs w:val="24"/>
+        </w:rPr>
+        <w:t>.  Try the command below with your SHA1 values and the first file you added in the repository.</w:t>
+      </w:r>
+      <w:r>
+        <w:rPr>
+          <w:rFonts w:ascii="Consolas" w:hAnsi="Consolas" w:cs="Consolas"/>
+          <w:sz w:val="24"/>
+          <w:szCs w:val="24"/>
+        </w:rPr>
+        <w:t xml:space="preserve"> </w:t>
       </w:r>
     </w:p>
     <w:p>
@@ -6173,7 +6153,25 @@
           <w:sz w:val="32"/>
           <w:szCs w:val="32"/>
         </w:rPr>
-        <w:t xml:space="preserve">git diff </w:t>
+        <w:t xml:space="preserve">git </w:t>
+      </w:r>
+      <w:r>
+        <w:rPr>
+          <w:rFonts w:ascii="Consolas" w:eastAsiaTheme="minorHAnsi" w:hAnsi="Consolas" w:cs="Consolas"/>
+          <w:b/>
+          <w:sz w:val="32"/>
+          <w:szCs w:val="32"/>
+        </w:rPr>
+        <w:t>diff</w:t>
+      </w:r>
+      <w:r>
+        <w:rPr>
+          <w:rFonts w:ascii="Consolas" w:eastAsiaTheme="minorHAnsi" w:hAnsi="Consolas" w:cs="Consolas"/>
+          <w:b/>
+          <w:sz w:val="32"/>
+          <w:szCs w:val="32"/>
+        </w:rPr>
+        <w:t xml:space="preserve"> </w:t>
       </w:r>
       <w:r>
         <w:rPr>
@@ -6280,6 +6278,7 @@
           <w:sz w:val="24"/>
           <w:szCs w:val="24"/>
         </w:rPr>
+        <w:lastRenderedPageBreak/>
         <w:t>12.</w:t>
       </w:r>
       <w:r>
@@ -7000,7 +6999,7 @@
 </file>
 
 <file path=word/endnotes.xml><?xml version="1.0" encoding="utf-8"?>
-<w:endnotes xmlns:wpc="http://schemas.microsoft.com/office/word/2010/wordprocessingCanvas" xmlns:cx="http://schemas.microsoft.com/office/drawing/2014/chartex" xmlns:cx1="http://schemas.microsoft.com/office/drawing/2015/9/8/chartex" xmlns:cx2="http://schemas.microsoft.com/office/drawing/2015/10/21/chartex" xmlns:cx3="http://schemas.microsoft.com/office/drawing/2016/5/9/chartex" xmlns:cx4="http://schemas.microsoft.com/office/drawing/2016/5/10/chartex" xmlns:cx5="http://schemas.microsoft.com/office/drawing/2016/5/11/chartex" xmlns:cx6="http://schemas.microsoft.com/office/drawing/2016/5/12/chartex" xmlns:cx7="http://schemas.microsoft.com/office/drawing/2016/5/13/chartex" xmlns:cx8="http://schemas.microsoft.com/office/drawing/2016/5/14/chartex" xmlns:mc="http://schemas.openxmlformats.org/markup-compatibility/2006" xmlns:aink="http://schemas.microsoft.com/office/drawing/2016/ink" xmlns:am3d="http://schemas.microsoft.com/office/drawing/2017/model3d" xmlns:o="urn:schemas-microsoft-com:office:office" xmlns:oel="http://schemas.microsoft.com/office/2019/extlst" xmlns:r="http://schemas.openxmlformats.org/officeDocument/2006/relationships" xmlns:m="http://schemas.openxmlformats.org/officeDocument/2006/math" xmlns:v="urn:schemas-microsoft-com:vml" xmlns:wp14="http://schemas.microsoft.com/office/word/2010/wordprocessingDrawing" xmlns:wp="http://schemas.openxmlformats.org/drawingml/2006/wordprocessingDrawing" xmlns:w10="urn:schemas-microsoft-com:office:word" xmlns:w="http://schemas.openxmlformats.org/wordprocessingml/2006/main" xmlns:w14="http://schemas.microsoft.com/office/word/2010/wordml" xmlns:w15="http://schemas.microsoft.com/office/word/2012/wordml" xmlns:w16cex="http://schemas.microsoft.com/office/word/2018/wordml/cex" xmlns:w16cid="http://schemas.microsoft.com/office/word/2016/wordml/cid" xmlns:w16="http://schemas.microsoft.com/office/word/2018/wordml" xmlns:w16sdtdh="http://schemas.microsoft.com/office/word/2020/wordml/sdtdatahash" xmlns:w16se="http://schemas.microsoft.com/office/word/2015/wordml/symex" xmlns:wpg="http://schemas.microsoft.com/office/word/2010/wordprocessingGroup" xmlns:wpi="http://schemas.microsoft.com/office/word/2010/wordprocessingInk" xmlns:wne="http://schemas.microsoft.com/office/word/2006/wordml" xmlns:wps="http://schemas.microsoft.com/office/word/2010/wordprocessingShape" mc:Ignorable="w14 w15 w16se w16cid w16 w16cex w16sdtdh wp14">
+<w:endnotes xmlns:wpc="http://schemas.microsoft.com/office/word/2010/wordprocessingCanvas" xmlns:cx="http://schemas.microsoft.com/office/drawing/2014/chartex" xmlns:cx1="http://schemas.microsoft.com/office/drawing/2015/9/8/chartex" xmlns:cx2="http://schemas.microsoft.com/office/drawing/2015/10/21/chartex" xmlns:cx3="http://schemas.microsoft.com/office/drawing/2016/5/9/chartex" xmlns:cx4="http://schemas.microsoft.com/office/drawing/2016/5/10/chartex" xmlns:cx5="http://schemas.microsoft.com/office/drawing/2016/5/11/chartex" xmlns:cx6="http://schemas.microsoft.com/office/drawing/2016/5/12/chartex" xmlns:cx7="http://schemas.microsoft.com/office/drawing/2016/5/13/chartex" xmlns:cx8="http://schemas.microsoft.com/office/drawing/2016/5/14/chartex" xmlns:mc="http://schemas.openxmlformats.org/markup-compatibility/2006" xmlns:aink="http://schemas.microsoft.com/office/drawing/2016/ink" xmlns:am3d="http://schemas.microsoft.com/office/drawing/2017/model3d" xmlns:o="urn:schemas-microsoft-com:office:office" xmlns:oel="http://schemas.microsoft.com/office/2019/extlst" xmlns:r="http://schemas.openxmlformats.org/officeDocument/2006/relationships" xmlns:m="http://schemas.openxmlformats.org/officeDocument/2006/math" xmlns:v="urn:schemas-microsoft-com:vml" xmlns:wp14="http://schemas.microsoft.com/office/word/2010/wordprocessingDrawing" xmlns:wp="http://schemas.openxmlformats.org/drawingml/2006/wordprocessingDrawing" xmlns:w10="urn:schemas-microsoft-com:office:word" xmlns:w="http://schemas.openxmlformats.org/wordprocessingml/2006/main" xmlns:w14="http://schemas.microsoft.com/office/word/2010/wordml" xmlns:w15="http://schemas.microsoft.com/office/word/2012/wordml" xmlns:w16cex="http://schemas.microsoft.com/office/word/2018/wordml/cex" xmlns:w16cid="http://schemas.microsoft.com/office/word/2016/wordml/cid" xmlns:w16="http://schemas.microsoft.com/office/word/2018/wordml" xmlns:w16du="http://schemas.microsoft.com/office/word/2023/wordml/word16du" xmlns:w16sdtdh="http://schemas.microsoft.com/office/word/2020/wordml/sdtdatahash" xmlns:w16se="http://schemas.microsoft.com/office/word/2015/wordml/symex" xmlns:wpg="http://schemas.microsoft.com/office/word/2010/wordprocessingGroup" xmlns:wpi="http://schemas.microsoft.com/office/word/2010/wordprocessingInk" xmlns:wne="http://schemas.microsoft.com/office/word/2006/wordml" xmlns:wps="http://schemas.microsoft.com/office/word/2010/wordprocessingShape" mc:Ignorable="w14 w15 w16se w16cid w16 w16cex w16sdtdh wp14">
   <w:endnote w:type="separator" w:id="-1">
     <w:p>
       <w:pPr>
@@ -7025,7 +7024,7 @@
 </file>
 
 <file path=word/footer1.xml><?xml version="1.0" encoding="utf-8"?>
-<w:ftr xmlns:wpc="http://schemas.microsoft.com/office/word/2010/wordprocessingCanvas" xmlns:cx="http://schemas.microsoft.com/office/drawing/2014/chartex" xmlns:cx1="http://schemas.microsoft.com/office/drawing/2015/9/8/chartex" xmlns:cx2="http://schemas.microsoft.com/office/drawing/2015/10/21/chartex" xmlns:cx3="http://schemas.microsoft.com/office/drawing/2016/5/9/chartex" xmlns:cx4="http://schemas.microsoft.com/office/drawing/2016/5/10/chartex" xmlns:cx5="http://schemas.microsoft.com/office/drawing/2016/5/11/chartex" xmlns:cx6="http://schemas.microsoft.com/office/drawing/2016/5/12/chartex" xmlns:cx7="http://schemas.microsoft.com/office/drawing/2016/5/13/chartex" xmlns:cx8="http://schemas.microsoft.com/office/drawing/2016/5/14/chartex" xmlns:mc="http://schemas.openxmlformats.org/markup-compatibility/2006" xmlns:aink="http://schemas.microsoft.com/office/drawing/2016/ink" xmlns:am3d="http://schemas.microsoft.com/office/drawing/2017/model3d" xmlns:o="urn:schemas-microsoft-com:office:office" xmlns:oel="http://schemas.microsoft.com/office/2019/extlst" xmlns:r="http://schemas.openxmlformats.org/officeDocument/2006/relationships" xmlns:m="http://schemas.openxmlformats.org/officeDocument/2006/math" xmlns:v="urn:schemas-microsoft-com:vml" xmlns:wp14="http://schemas.microsoft.com/office/word/2010/wordprocessingDrawing" xmlns:wp="http://schemas.openxmlformats.org/drawingml/2006/wordprocessingDrawing" xmlns:w10="urn:schemas-microsoft-com:office:word" xmlns:w="http://schemas.openxmlformats.org/wordprocessingml/2006/main" xmlns:w14="http://schemas.microsoft.com/office/word/2010/wordml" xmlns:w15="http://schemas.microsoft.com/office/word/2012/wordml" xmlns:w16cex="http://schemas.microsoft.com/office/word/2018/wordml/cex" xmlns:w16cid="http://schemas.microsoft.com/office/word/2016/wordml/cid" xmlns:w16="http://schemas.microsoft.com/office/word/2018/wordml" xmlns:w16sdtdh="http://schemas.microsoft.com/office/word/2020/wordml/sdtdatahash" xmlns:w16se="http://schemas.microsoft.com/office/word/2015/wordml/symex" xmlns:wpg="http://schemas.microsoft.com/office/word/2010/wordprocessingGroup" xmlns:wpi="http://schemas.microsoft.com/office/word/2010/wordprocessingInk" xmlns:wne="http://schemas.microsoft.com/office/word/2006/wordml" xmlns:wps="http://schemas.microsoft.com/office/word/2010/wordprocessingShape" mc:Ignorable="w14 w15 w16se w16cid w16 w16cex w16sdtdh wp14">
+<w:ftr xmlns:wpc="http://schemas.microsoft.com/office/word/2010/wordprocessingCanvas" xmlns:cx="http://schemas.microsoft.com/office/drawing/2014/chartex" xmlns:cx1="http://schemas.microsoft.com/office/drawing/2015/9/8/chartex" xmlns:cx2="http://schemas.microsoft.com/office/drawing/2015/10/21/chartex" xmlns:cx3="http://schemas.microsoft.com/office/drawing/2016/5/9/chartex" xmlns:cx4="http://schemas.microsoft.com/office/drawing/2016/5/10/chartex" xmlns:cx5="http://schemas.microsoft.com/office/drawing/2016/5/11/chartex" xmlns:cx6="http://schemas.microsoft.com/office/drawing/2016/5/12/chartex" xmlns:cx7="http://schemas.microsoft.com/office/drawing/2016/5/13/chartex" xmlns:cx8="http://schemas.microsoft.com/office/drawing/2016/5/14/chartex" xmlns:mc="http://schemas.openxmlformats.org/markup-compatibility/2006" xmlns:aink="http://schemas.microsoft.com/office/drawing/2016/ink" xmlns:am3d="http://schemas.microsoft.com/office/drawing/2017/model3d" xmlns:o="urn:schemas-microsoft-com:office:office" xmlns:oel="http://schemas.microsoft.com/office/2019/extlst" xmlns:r="http://schemas.openxmlformats.org/officeDocument/2006/relationships" xmlns:m="http://schemas.openxmlformats.org/officeDocument/2006/math" xmlns:v="urn:schemas-microsoft-com:vml" xmlns:wp14="http://schemas.microsoft.com/office/word/2010/wordprocessingDrawing" xmlns:wp="http://schemas.openxmlformats.org/drawingml/2006/wordprocessingDrawing" xmlns:w10="urn:schemas-microsoft-com:office:word" xmlns:w="http://schemas.openxmlformats.org/wordprocessingml/2006/main" xmlns:w14="http://schemas.microsoft.com/office/word/2010/wordml" xmlns:w15="http://schemas.microsoft.com/office/word/2012/wordml" xmlns:w16cex="http://schemas.microsoft.com/office/word/2018/wordml/cex" xmlns:w16cid="http://schemas.microsoft.com/office/word/2016/wordml/cid" xmlns:w16="http://schemas.microsoft.com/office/word/2018/wordml" xmlns:w16du="http://schemas.microsoft.com/office/word/2023/wordml/word16du" xmlns:w16sdtdh="http://schemas.microsoft.com/office/word/2020/wordml/sdtdatahash" xmlns:w16se="http://schemas.microsoft.com/office/word/2015/wordml/symex" xmlns:wpg="http://schemas.microsoft.com/office/word/2010/wordprocessingGroup" xmlns:wpi="http://schemas.microsoft.com/office/word/2010/wordprocessingInk" xmlns:wne="http://schemas.microsoft.com/office/word/2006/wordml" xmlns:wps="http://schemas.microsoft.com/office/word/2010/wordprocessingShape" mc:Ignorable="w14 w15 w16se w16cid w16 w16cex w16sdtdh wp14">
   <w:p>
     <w:pPr>
       <w:pStyle w:val="Footer"/>
@@ -7293,7 +7292,7 @@
 </file>
 
 <file path=word/footnotes.xml><?xml version="1.0" encoding="utf-8"?>
-<w:footnotes xmlns:wpc="http://schemas.microsoft.com/office/word/2010/wordprocessingCanvas" xmlns:cx="http://schemas.microsoft.com/office/drawing/2014/chartex" xmlns:cx1="http://schemas.microsoft.com/office/drawing/2015/9/8/chartex" xmlns:cx2="http://schemas.microsoft.com/office/drawing/2015/10/21/chartex" xmlns:cx3="http://schemas.microsoft.com/office/drawing/2016/5/9/chartex" xmlns:cx4="http://schemas.microsoft.com/office/drawing/2016/5/10/chartex" xmlns:cx5="http://schemas.microsoft.com/office/drawing/2016/5/11/chartex" xmlns:cx6="http://schemas.microsoft.com/office/drawing/2016/5/12/chartex" xmlns:cx7="http://schemas.microsoft.com/office/drawing/2016/5/13/chartex" xmlns:cx8="http://schemas.microsoft.com/office/drawing/2016/5/14/chartex" xmlns:mc="http://schemas.openxmlformats.org/markup-compatibility/2006" xmlns:aink="http://schemas.microsoft.com/office/drawing/2016/ink" xmlns:am3d="http://schemas.microsoft.com/office/drawing/2017/model3d" xmlns:o="urn:schemas-microsoft-com:office:office" xmlns:oel="http://schemas.microsoft.com/office/2019/extlst" xmlns:r="http://schemas.openxmlformats.org/officeDocument/2006/relationships" xmlns:m="http://schemas.openxmlformats.org/officeDocument/2006/math" xmlns:v="urn:schemas-microsoft-com:vml" xmlns:wp14="http://schemas.microsoft.com/office/word/2010/wordprocessingDrawing" xmlns:wp="http://schemas.openxmlformats.org/drawingml/2006/wordprocessingDrawing" xmlns:w10="urn:schemas-microsoft-com:office:word" xmlns:w="http://schemas.openxmlformats.org/wordprocessingml/2006/main" xmlns:w14="http://schemas.microsoft.com/office/word/2010/wordml" xmlns:w15="http://schemas.microsoft.com/office/word/2012/wordml" xmlns:w16cex="http://schemas.microsoft.com/office/word/2018/wordml/cex" xmlns:w16cid="http://schemas.microsoft.com/office/word/2016/wordml/cid" xmlns:w16="http://schemas.microsoft.com/office/word/2018/wordml" xmlns:w16sdtdh="http://schemas.microsoft.com/office/word/2020/wordml/sdtdatahash" xmlns:w16se="http://schemas.microsoft.com/office/word/2015/wordml/symex" xmlns:wpg="http://schemas.microsoft.com/office/word/2010/wordprocessingGroup" xmlns:wpi="http://schemas.microsoft.com/office/word/2010/wordprocessingInk" xmlns:wne="http://schemas.microsoft.com/office/word/2006/wordml" xmlns:wps="http://schemas.microsoft.com/office/word/2010/wordprocessingShape" mc:Ignorable="w14 w15 w16se w16cid w16 w16cex w16sdtdh wp14">
+<w:footnotes xmlns:wpc="http://schemas.microsoft.com/office/word/2010/wordprocessingCanvas" xmlns:cx="http://schemas.microsoft.com/office/drawing/2014/chartex" xmlns:cx1="http://schemas.microsoft.com/office/drawing/2015/9/8/chartex" xmlns:cx2="http://schemas.microsoft.com/office/drawing/2015/10/21/chartex" xmlns:cx3="http://schemas.microsoft.com/office/drawing/2016/5/9/chartex" xmlns:cx4="http://schemas.microsoft.com/office/drawing/2016/5/10/chartex" xmlns:cx5="http://schemas.microsoft.com/office/drawing/2016/5/11/chartex" xmlns:cx6="http://schemas.microsoft.com/office/drawing/2016/5/12/chartex" xmlns:cx7="http://schemas.microsoft.com/office/drawing/2016/5/13/chartex" xmlns:cx8="http://schemas.microsoft.com/office/drawing/2016/5/14/chartex" xmlns:mc="http://schemas.openxmlformats.org/markup-compatibility/2006" xmlns:aink="http://schemas.microsoft.com/office/drawing/2016/ink" xmlns:am3d="http://schemas.microsoft.com/office/drawing/2017/model3d" xmlns:o="urn:schemas-microsoft-com:office:office" xmlns:oel="http://schemas.microsoft.com/office/2019/extlst" xmlns:r="http://schemas.openxmlformats.org/officeDocument/2006/relationships" xmlns:m="http://schemas.openxmlformats.org/officeDocument/2006/math" xmlns:v="urn:schemas-microsoft-com:vml" xmlns:wp14="http://schemas.microsoft.com/office/word/2010/wordprocessingDrawing" xmlns:wp="http://schemas.openxmlformats.org/drawingml/2006/wordprocessingDrawing" xmlns:w10="urn:schemas-microsoft-com:office:word" xmlns:w="http://schemas.openxmlformats.org/wordprocessingml/2006/main" xmlns:w14="http://schemas.microsoft.com/office/word/2010/wordml" xmlns:w15="http://schemas.microsoft.com/office/word/2012/wordml" xmlns:w16cex="http://schemas.microsoft.com/office/word/2018/wordml/cex" xmlns:w16cid="http://schemas.microsoft.com/office/word/2016/wordml/cid" xmlns:w16="http://schemas.microsoft.com/office/word/2018/wordml" xmlns:w16du="http://schemas.microsoft.com/office/word/2023/wordml/word16du" xmlns:w16sdtdh="http://schemas.microsoft.com/office/word/2020/wordml/sdtdatahash" xmlns:w16se="http://schemas.microsoft.com/office/word/2015/wordml/symex" xmlns:wpg="http://schemas.microsoft.com/office/word/2010/wordprocessingGroup" xmlns:wpi="http://schemas.microsoft.com/office/word/2010/wordprocessingInk" xmlns:wne="http://schemas.microsoft.com/office/word/2006/wordml" xmlns:wps="http://schemas.microsoft.com/office/word/2010/wordprocessingShape" mc:Ignorable="w14 w15 w16se w16cid w16 w16cex w16sdtdh wp14">
   <w:footnote w:type="separator" w:id="-1">
     <w:p>
       <w:pPr>
@@ -7318,7 +7317,7 @@
 </file>
 
 <file path=word/header1.xml><?xml version="1.0" encoding="utf-8"?>
-<w:hdr xmlns:wpc="http://schemas.microsoft.com/office/word/2010/wordprocessingCanvas" xmlns:cx="http://schemas.microsoft.com/office/drawing/2014/chartex" xmlns:cx1="http://schemas.microsoft.com/office/drawing/2015/9/8/chartex" xmlns:cx2="http://schemas.microsoft.com/office/drawing/2015/10/21/chartex" xmlns:cx3="http://schemas.microsoft.com/office/drawing/2016/5/9/chartex" xmlns:cx4="http://schemas.microsoft.com/office/drawing/2016/5/10/chartex" xmlns:cx5="http://schemas.microsoft.com/office/drawing/2016/5/11/chartex" xmlns:cx6="http://schemas.microsoft.com/office/drawing/2016/5/12/chartex" xmlns:cx7="http://schemas.microsoft.com/office/drawing/2016/5/13/chartex" xmlns:cx8="http://schemas.microsoft.com/office/drawing/2016/5/14/chartex" xmlns:mc="http://schemas.openxmlformats.org/markup-compatibility/2006" xmlns:aink="http://schemas.microsoft.com/office/drawing/2016/ink" xmlns:am3d="http://schemas.microsoft.com/office/drawing/2017/model3d" xmlns:o="urn:schemas-microsoft-com:office:office" xmlns:oel="http://schemas.microsoft.com/office/2019/extlst" xmlns:r="http://schemas.openxmlformats.org/officeDocument/2006/relationships" xmlns:m="http://schemas.openxmlformats.org/officeDocument/2006/math" xmlns:v="urn:schemas-microsoft-com:vml" xmlns:wp14="http://schemas.microsoft.com/office/word/2010/wordprocessingDrawing" xmlns:wp="http://schemas.openxmlformats.org/drawingml/2006/wordprocessingDrawing" xmlns:w10="urn:schemas-microsoft-com:office:word" xmlns:w="http://schemas.openxmlformats.org/wordprocessingml/2006/main" xmlns:w14="http://schemas.microsoft.com/office/word/2010/wordml" xmlns:w15="http://schemas.microsoft.com/office/word/2012/wordml" xmlns:w16cex="http://schemas.microsoft.com/office/word/2018/wordml/cex" xmlns:w16cid="http://schemas.microsoft.com/office/word/2016/wordml/cid" xmlns:w16="http://schemas.microsoft.com/office/word/2018/wordml" xmlns:w16sdtdh="http://schemas.microsoft.com/office/word/2020/wordml/sdtdatahash" xmlns:w16se="http://schemas.microsoft.com/office/word/2015/wordml/symex" xmlns:wpg="http://schemas.microsoft.com/office/word/2010/wordprocessingGroup" xmlns:wpi="http://schemas.microsoft.com/office/word/2010/wordprocessingInk" xmlns:wne="http://schemas.microsoft.com/office/word/2006/wordml" xmlns:wps="http://schemas.microsoft.com/office/word/2010/wordprocessingShape" mc:Ignorable="w14 w15 w16se w16cid w16 w16cex w16sdtdh wp14">
+<w:hdr xmlns:wpc="http://schemas.microsoft.com/office/word/2010/wordprocessingCanvas" xmlns:cx="http://schemas.microsoft.com/office/drawing/2014/chartex" xmlns:cx1="http://schemas.microsoft.com/office/drawing/2015/9/8/chartex" xmlns:cx2="http://schemas.microsoft.com/office/drawing/2015/10/21/chartex" xmlns:cx3="http://schemas.microsoft.com/office/drawing/2016/5/9/chartex" xmlns:cx4="http://schemas.microsoft.com/office/drawing/2016/5/10/chartex" xmlns:cx5="http://schemas.microsoft.com/office/drawing/2016/5/11/chartex" xmlns:cx6="http://schemas.microsoft.com/office/drawing/2016/5/12/chartex" xmlns:cx7="http://schemas.microsoft.com/office/drawing/2016/5/13/chartex" xmlns:cx8="http://schemas.microsoft.com/office/drawing/2016/5/14/chartex" xmlns:mc="http://schemas.openxmlformats.org/markup-compatibility/2006" xmlns:aink="http://schemas.microsoft.com/office/drawing/2016/ink" xmlns:am3d="http://schemas.microsoft.com/office/drawing/2017/model3d" xmlns:o="urn:schemas-microsoft-com:office:office" xmlns:oel="http://schemas.microsoft.com/office/2019/extlst" xmlns:r="http://schemas.openxmlformats.org/officeDocument/2006/relationships" xmlns:m="http://schemas.openxmlformats.org/officeDocument/2006/math" xmlns:v="urn:schemas-microsoft-com:vml" xmlns:wp14="http://schemas.microsoft.com/office/word/2010/wordprocessingDrawing" xmlns:wp="http://schemas.openxmlformats.org/drawingml/2006/wordprocessingDrawing" xmlns:w10="urn:schemas-microsoft-com:office:word" xmlns:w="http://schemas.openxmlformats.org/wordprocessingml/2006/main" xmlns:w14="http://schemas.microsoft.com/office/word/2010/wordml" xmlns:w15="http://schemas.microsoft.com/office/word/2012/wordml" xmlns:w16cex="http://schemas.microsoft.com/office/word/2018/wordml/cex" xmlns:w16cid="http://schemas.microsoft.com/office/word/2016/wordml/cid" xmlns:w16="http://schemas.microsoft.com/office/word/2018/wordml" xmlns:w16du="http://schemas.microsoft.com/office/word/2023/wordml/word16du" xmlns:w16sdtdh="http://schemas.microsoft.com/office/word/2020/wordml/sdtdatahash" xmlns:w16se="http://schemas.microsoft.com/office/word/2015/wordml/symex" xmlns:wpg="http://schemas.microsoft.com/office/word/2010/wordprocessingGroup" xmlns:wpi="http://schemas.microsoft.com/office/word/2010/wordprocessingInk" xmlns:wne="http://schemas.microsoft.com/office/word/2006/wordml" xmlns:wps="http://schemas.microsoft.com/office/word/2010/wordprocessingShape" mc:Ignorable="w14 w15 w16se w16cid w16 w16cex w16sdtdh wp14">
   <w:sdt>
     <w:sdtPr>
       <w:id w:val="1544558679"/>

</xml_diff>